<commit_message>
Update SRS. Removing requirements for features that will no longer be implemented
</commit_message>
<xml_diff>
--- a/Documentation/SoftwareDesignDocument.docx
+++ b/Documentation/SoftwareDesignDocument.docx
@@ -1,6 +1,6 @@
 
 <file path=word/document.xml><?xml version="1.0" encoding="utf-8"?>
-<w:document xmlns:wpc="http://schemas.microsoft.com/office/word/2010/wordprocessingCanvas" xmlns:mc="http://schemas.openxmlformats.org/markup-compatibility/2006" xmlns:o="urn:schemas-microsoft-com:office:office" xmlns:r="http://schemas.openxmlformats.org/officeDocument/2006/relationships" xmlns:m="http://schemas.openxmlformats.org/officeDocument/2006/math" xmlns:v="urn:schemas-microsoft-com:vml" xmlns:wp14="http://schemas.microsoft.com/office/word/2010/wordprocessingDrawing" xmlns:wp="http://schemas.openxmlformats.org/drawingml/2006/wordprocessingDrawing" xmlns:w10="urn:schemas-microsoft-com:office:word" xmlns:w="http://schemas.openxmlformats.org/wordprocessingml/2006/main" xmlns:w14="http://schemas.microsoft.com/office/word/2010/wordml" xmlns:w15="http://schemas.microsoft.com/office/word/2012/wordml" xmlns:wpg="http://schemas.microsoft.com/office/word/2010/wordprocessingGroup" xmlns:wpi="http://schemas.microsoft.com/office/word/2010/wordprocessingInk" xmlns:wne="http://schemas.microsoft.com/office/word/2006/wordml" xmlns:wps="http://schemas.microsoft.com/office/word/2010/wordprocessingShape" mc:Ignorable="w14 w15 wp14">
+<w:document xmlns:wpc="http://schemas.microsoft.com/office/word/2010/wordprocessingCanvas" xmlns:cx="http://schemas.microsoft.com/office/drawing/2014/chartex" xmlns:cx1="http://schemas.microsoft.com/office/drawing/2015/9/8/chartex" xmlns:mc="http://schemas.openxmlformats.org/markup-compatibility/2006" xmlns:o="urn:schemas-microsoft-com:office:office" xmlns:r="http://schemas.openxmlformats.org/officeDocument/2006/relationships" xmlns:m="http://schemas.openxmlformats.org/officeDocument/2006/math" xmlns:v="urn:schemas-microsoft-com:vml" xmlns:wp14="http://schemas.microsoft.com/office/word/2010/wordprocessingDrawing" xmlns:wp="http://schemas.openxmlformats.org/drawingml/2006/wordprocessingDrawing" xmlns:w10="urn:schemas-microsoft-com:office:word" xmlns:w="http://schemas.openxmlformats.org/wordprocessingml/2006/main" xmlns:w14="http://schemas.microsoft.com/office/word/2010/wordml" xmlns:w15="http://schemas.microsoft.com/office/word/2012/wordml" xmlns:w16se="http://schemas.microsoft.com/office/word/2015/wordml/symex" xmlns:wpg="http://schemas.microsoft.com/office/word/2010/wordprocessingGroup" xmlns:wpi="http://schemas.microsoft.com/office/word/2010/wordprocessingInk" xmlns:wne="http://schemas.microsoft.com/office/word/2006/wordml" xmlns:wps="http://schemas.microsoft.com/office/word/2010/wordprocessingShape" mc:Ignorable="w14 w15 w16se wp14">
   <w:body>
     <w:p>
       <w:pPr>
@@ -42,7 +42,6 @@
           <w:sz w:val="40"/>
         </w:rPr>
       </w:pPr>
-      <w:proofErr w:type="gramStart"/>
       <w:r>
         <w:rPr>
           <w:rFonts w:ascii="Times New Roman" w:hAnsi="Times New Roman"/>
@@ -50,7 +49,6 @@
         </w:rPr>
         <w:t>for</w:t>
       </w:r>
-      <w:proofErr w:type="gramEnd"/>
     </w:p>
     <w:p>
       <w:pPr>
@@ -296,7 +294,7 @@
       <w:bookmarkStart w:id="2" w:name="_Toc346508722"/>
       <w:bookmarkStart w:id="3" w:name="_Toc346508952"/>
       <w:bookmarkStart w:id="4" w:name="_Toc346509227"/>
-      <w:bookmarkStart w:id="5" w:name="_Toc436866653"/>
+      <w:bookmarkStart w:id="5" w:name="_Toc447196144"/>
       <w:bookmarkEnd w:id="0"/>
       <w:bookmarkEnd w:id="1"/>
       <w:bookmarkEnd w:id="2"/>
@@ -355,7 +353,7 @@
         <w:fldChar w:fldCharType="begin"/>
       </w:r>
       <w:r>
-        <w:instrText xml:space="preserve"> PAGEREF _Toc436866653 \h </w:instrText>
+        <w:instrText xml:space="preserve"> PAGEREF _Toc447196144 \h </w:instrText>
       </w:r>
       <w:r>
         <w:fldChar w:fldCharType="separate"/>
@@ -390,7 +388,7 @@
         <w:fldChar w:fldCharType="begin"/>
       </w:r>
       <w:r>
-        <w:instrText xml:space="preserve"> PAGEREF _Toc436866654 \h </w:instrText>
+        <w:instrText xml:space="preserve"> PAGEREF _Toc447196145 \h </w:instrText>
       </w:r>
       <w:r>
         <w:fldChar w:fldCharType="separate"/>
@@ -440,7 +438,7 @@
         <w:fldChar w:fldCharType="begin"/>
       </w:r>
       <w:r>
-        <w:instrText xml:space="preserve"> PAGEREF _Toc436866655 \h </w:instrText>
+        <w:instrText xml:space="preserve"> PAGEREF _Toc447196146 \h </w:instrText>
       </w:r>
       <w:r>
         <w:fldChar w:fldCharType="separate"/>
@@ -502,7 +500,7 @@
         <w:rPr>
           <w:noProof/>
         </w:rPr>
-        <w:instrText xml:space="preserve"> PAGEREF _Toc436866656 \h </w:instrText>
+        <w:instrText xml:space="preserve"> PAGEREF _Toc447196147 \h </w:instrText>
       </w:r>
       <w:r>
         <w:rPr>
@@ -578,7 +576,7 @@
         <w:rPr>
           <w:noProof/>
         </w:rPr>
-        <w:instrText xml:space="preserve"> PAGEREF _Toc436866657 \h </w:instrText>
+        <w:instrText xml:space="preserve"> PAGEREF _Toc447196148 \h </w:instrText>
       </w:r>
       <w:r>
         <w:rPr>
@@ -654,7 +652,7 @@
         <w:rPr>
           <w:noProof/>
         </w:rPr>
-        <w:instrText xml:space="preserve"> PAGEREF _Toc436866658 \h </w:instrText>
+        <w:instrText xml:space="preserve"> PAGEREF _Toc447196149 \h </w:instrText>
       </w:r>
       <w:r>
         <w:rPr>
@@ -730,7 +728,7 @@
         <w:rPr>
           <w:noProof/>
         </w:rPr>
-        <w:instrText xml:space="preserve"> PAGEREF _Toc436866659 \h </w:instrText>
+        <w:instrText xml:space="preserve"> PAGEREF _Toc447196150 \h </w:instrText>
       </w:r>
       <w:r>
         <w:rPr>
@@ -794,7 +792,7 @@
         <w:fldChar w:fldCharType="begin"/>
       </w:r>
       <w:r>
-        <w:instrText xml:space="preserve"> PAGEREF _Toc436866660 \h </w:instrText>
+        <w:instrText xml:space="preserve"> PAGEREF _Toc447196151 \h </w:instrText>
       </w:r>
       <w:r>
         <w:fldChar w:fldCharType="separate"/>
@@ -844,7 +842,7 @@
         <w:fldChar w:fldCharType="begin"/>
       </w:r>
       <w:r>
-        <w:instrText xml:space="preserve"> PAGEREF _Toc436866661 \h </w:instrText>
+        <w:instrText xml:space="preserve"> PAGEREF _Toc447196152 \h </w:instrText>
       </w:r>
       <w:r>
         <w:fldChar w:fldCharType="separate"/>
@@ -906,7 +904,7 @@
         <w:rPr>
           <w:noProof/>
         </w:rPr>
-        <w:instrText xml:space="preserve"> PAGEREF _Toc436866662 \h </w:instrText>
+        <w:instrText xml:space="preserve"> PAGEREF _Toc447196153 \h </w:instrText>
       </w:r>
       <w:r>
         <w:rPr>
@@ -982,7 +980,7 @@
         <w:rPr>
           <w:noProof/>
         </w:rPr>
-        <w:instrText xml:space="preserve"> PAGEREF _Toc436866663 \h </w:instrText>
+        <w:instrText xml:space="preserve"> PAGEREF _Toc447196154 \h </w:instrText>
       </w:r>
       <w:r>
         <w:rPr>
@@ -1058,7 +1056,7 @@
         <w:rPr>
           <w:noProof/>
         </w:rPr>
-        <w:instrText xml:space="preserve"> PAGEREF _Toc436866664 \h </w:instrText>
+        <w:instrText xml:space="preserve"> PAGEREF _Toc447196155 \h </w:instrText>
       </w:r>
       <w:r>
         <w:rPr>
@@ -1122,7 +1120,7 @@
         <w:fldChar w:fldCharType="begin"/>
       </w:r>
       <w:r>
-        <w:instrText xml:space="preserve"> PAGEREF _Toc436866665 \h </w:instrText>
+        <w:instrText xml:space="preserve"> PAGEREF _Toc447196156 \h </w:instrText>
       </w:r>
       <w:r>
         <w:fldChar w:fldCharType="separate"/>
@@ -1184,7 +1182,7 @@
         <w:rPr>
           <w:noProof/>
         </w:rPr>
-        <w:instrText xml:space="preserve"> PAGEREF _Toc436866666 \h </w:instrText>
+        <w:instrText xml:space="preserve"> PAGEREF _Toc447196157 \h </w:instrText>
       </w:r>
       <w:r>
         <w:rPr>
@@ -1260,7 +1258,7 @@
         <w:rPr>
           <w:noProof/>
         </w:rPr>
-        <w:instrText xml:space="preserve"> PAGEREF _Toc436866667 \h </w:instrText>
+        <w:instrText xml:space="preserve"> PAGEREF _Toc447196158 \h </w:instrText>
       </w:r>
       <w:r>
         <w:rPr>
@@ -1324,13 +1322,13 @@
         <w:fldChar w:fldCharType="begin"/>
       </w:r>
       <w:r>
-        <w:instrText xml:space="preserve"> PAGEREF _Toc436866668 \h </w:instrText>
+        <w:instrText xml:space="preserve"> PAGEREF _Toc447196159 \h </w:instrText>
       </w:r>
       <w:r>
         <w:fldChar w:fldCharType="separate"/>
       </w:r>
       <w:r>
-        <w:t>7</w:t>
+        <w:t>6</w:t>
       </w:r>
       <w:r>
         <w:fldChar w:fldCharType="end"/>
@@ -1374,13 +1372,13 @@
         <w:fldChar w:fldCharType="begin"/>
       </w:r>
       <w:r>
-        <w:instrText xml:space="preserve"> PAGEREF _Toc436866669 \h </w:instrText>
+        <w:instrText xml:space="preserve"> PAGEREF _Toc447196160 \h </w:instrText>
       </w:r>
       <w:r>
         <w:fldChar w:fldCharType="separate"/>
       </w:r>
       <w:r>
-        <w:t>8</w:t>
+        <w:t>7</w:t>
       </w:r>
       <w:r>
         <w:fldChar w:fldCharType="end"/>
@@ -1436,7 +1434,7 @@
         <w:rPr>
           <w:noProof/>
         </w:rPr>
-        <w:instrText xml:space="preserve"> PAGEREF _Toc436866670 \h </w:instrText>
+        <w:instrText xml:space="preserve"> PAGEREF _Toc447196161 \h </w:instrText>
       </w:r>
       <w:r>
         <w:rPr>
@@ -1453,7 +1451,7 @@
         <w:rPr>
           <w:noProof/>
         </w:rPr>
-        <w:t>8</w:t>
+        <w:t>7</w:t>
       </w:r>
       <w:r>
         <w:rPr>
@@ -1512,7 +1510,7 @@
         <w:rPr>
           <w:noProof/>
         </w:rPr>
-        <w:instrText xml:space="preserve"> PAGEREF _Toc436866671 \h </w:instrText>
+        <w:instrText xml:space="preserve"> PAGEREF _Toc447196162 \h </w:instrText>
       </w:r>
       <w:r>
         <w:rPr>
@@ -1529,7 +1527,7 @@
         <w:rPr>
           <w:noProof/>
         </w:rPr>
-        <w:t>8</w:t>
+        <w:t>7</w:t>
       </w:r>
       <w:r>
         <w:rPr>
@@ -1588,7 +1586,7 @@
         <w:rPr>
           <w:noProof/>
         </w:rPr>
-        <w:instrText xml:space="preserve"> PAGEREF _Toc436866672 \h </w:instrText>
+        <w:instrText xml:space="preserve"> PAGEREF _Toc447196163 \h </w:instrText>
       </w:r>
       <w:r>
         <w:rPr>
@@ -1605,7 +1603,7 @@
         <w:rPr>
           <w:noProof/>
         </w:rPr>
-        <w:t>10</w:t>
+        <w:t>9</w:t>
       </w:r>
       <w:r>
         <w:rPr>
@@ -1628,31 +1626,51 @@
         <w:rPr>
           <w:rFonts w:ascii="Times New Roman" w:hAnsi="Times New Roman"/>
         </w:rPr>
-        <w:t>7.</w:t>
-      </w:r>
-      <w:r>
+        <w:t>Appendix A: Glossary</w:t>
+      </w:r>
+      <w:r>
+        <w:tab/>
+      </w:r>
+      <w:r>
+        <w:fldChar w:fldCharType="begin"/>
+      </w:r>
+      <w:r>
+        <w:instrText xml:space="preserve"> PAGEREF _Toc447196164 \h </w:instrText>
+      </w:r>
+      <w:r>
+        <w:fldChar w:fldCharType="separate"/>
+      </w:r>
+      <w:r>
+        <w:t>10</w:t>
+      </w:r>
+      <w:r>
+        <w:fldChar w:fldCharType="end"/>
+      </w:r>
+    </w:p>
+    <w:p>
+      <w:pPr>
+        <w:pStyle w:val="TOC1"/>
         <w:rPr>
           <w:rFonts w:asciiTheme="minorHAnsi" w:eastAsiaTheme="minorEastAsia" w:hAnsiTheme="minorHAnsi" w:cstheme="minorBidi"/>
           <w:b w:val="0"/>
           <w:sz w:val="22"/>
           <w:szCs w:val="22"/>
         </w:rPr>
+      </w:pPr>
+      <w:r>
+        <w:rPr>
+          <w:rFonts w:ascii="Times New Roman" w:hAnsi="Times New Roman"/>
+        </w:rPr>
+        <w:t>Appendix B: To Be Determined List</w:t>
+      </w:r>
+      <w:r>
         <w:tab/>
       </w:r>
       <w:r>
-        <w:rPr>
-          <w:rFonts w:ascii="Times New Roman" w:hAnsi="Times New Roman"/>
-        </w:rPr>
-        <w:t>Requirements Matrix</w:t>
-      </w:r>
-      <w:r>
-        <w:tab/>
-      </w:r>
-      <w:r>
         <w:fldChar w:fldCharType="begin"/>
       </w:r>
       <w:r>
-        <w:instrText xml:space="preserve"> PAGEREF _Toc436866673 \h </w:instrText>
+        <w:instrText xml:space="preserve"> PAGEREF _Toc447196175 \h </w:instrText>
       </w:r>
       <w:r>
         <w:fldChar w:fldCharType="separate"/>
@@ -1666,76 +1684,23 @@
     </w:p>
     <w:p>
       <w:pPr>
-        <w:pStyle w:val="TOC1"/>
-        <w:rPr>
-          <w:rFonts w:asciiTheme="minorHAnsi" w:eastAsiaTheme="minorEastAsia" w:hAnsiTheme="minorHAnsi" w:cstheme="minorBidi"/>
-          <w:b w:val="0"/>
-          <w:sz w:val="22"/>
-          <w:szCs w:val="22"/>
-        </w:rPr>
-      </w:pPr>
-      <w:r>
-        <w:rPr>
-          <w:rFonts w:ascii="Times New Roman" w:hAnsi="Times New Roman"/>
-        </w:rPr>
-        <w:t>Appendix A: Glossary</w:t>
-      </w:r>
-      <w:r>
-        <w:tab/>
-      </w:r>
-      <w:r>
-        <w:fldChar w:fldCharType="begin"/>
-      </w:r>
-      <w:r>
-        <w:instrText xml:space="preserve"> PAGEREF _Toc436866674 \h </w:instrText>
-      </w:r>
-      <w:r>
-        <w:fldChar w:fldCharType="separate"/>
-      </w:r>
-      <w:r>
-        <w:t>11</w:t>
-      </w:r>
-      <w:r>
+        <w:rPr>
+          <w:rFonts w:ascii="Times New Roman" w:hAnsi="Times New Roman"/>
+          <w:b/>
+          <w:noProof/>
+        </w:rPr>
+      </w:pPr>
+      <w:r>
+        <w:rPr>
+          <w:rFonts w:ascii="Times New Roman" w:hAnsi="Times New Roman"/>
+          <w:b/>
+          <w:noProof/>
+        </w:rPr>
         <w:fldChar w:fldCharType="end"/>
       </w:r>
     </w:p>
     <w:p>
       <w:pPr>
-        <w:pStyle w:val="TOC1"/>
-        <w:rPr>
-          <w:rFonts w:asciiTheme="minorHAnsi" w:eastAsiaTheme="minorEastAsia" w:hAnsiTheme="minorHAnsi" w:cstheme="minorBidi"/>
-          <w:b w:val="0"/>
-          <w:sz w:val="22"/>
-          <w:szCs w:val="22"/>
-        </w:rPr>
-      </w:pPr>
-      <w:r>
-        <w:rPr>
-          <w:rFonts w:ascii="Times New Roman" w:hAnsi="Times New Roman"/>
-        </w:rPr>
-        <w:t>Appendix B: To Be Determined List</w:t>
-      </w:r>
-      <w:r>
-        <w:tab/>
-      </w:r>
-      <w:r>
-        <w:fldChar w:fldCharType="begin"/>
-      </w:r>
-      <w:r>
-        <w:instrText xml:space="preserve"> PAGEREF _Toc436866681 \h </w:instrText>
-      </w:r>
-      <w:r>
-        <w:fldChar w:fldCharType="separate"/>
-      </w:r>
-      <w:r>
-        <w:t>11</w:t>
-      </w:r>
-      <w:r>
-        <w:fldChar w:fldCharType="end"/>
-      </w:r>
-    </w:p>
-    <w:p>
-      <w:pPr>
         <w:rPr>
           <w:rFonts w:ascii="Times New Roman" w:hAnsi="Times New Roman"/>
           <w:b/>
@@ -1823,14 +1788,15 @@
           <w:noProof/>
         </w:rPr>
       </w:pPr>
-      <w:r>
+    </w:p>
+    <w:p>
+      <w:pPr>
         <w:rPr>
           <w:rFonts w:ascii="Times New Roman" w:hAnsi="Times New Roman"/>
           <w:b/>
           <w:noProof/>
         </w:rPr>
-        <w:fldChar w:fldCharType="end"/>
-      </w:r>
+      </w:pPr>
     </w:p>
     <w:p>
       <w:pPr>
@@ -1951,21 +1917,12 @@
     </w:p>
     <w:p>
       <w:pPr>
-        <w:rPr>
-          <w:rFonts w:ascii="Times New Roman" w:hAnsi="Times New Roman"/>
-          <w:b/>
-          <w:noProof/>
-        </w:rPr>
-      </w:pPr>
-    </w:p>
-    <w:p>
-      <w:pPr>
         <w:pStyle w:val="TOCEntry"/>
         <w:rPr>
           <w:rFonts w:ascii="Times New Roman" w:hAnsi="Times New Roman"/>
         </w:rPr>
       </w:pPr>
-      <w:bookmarkStart w:id="6" w:name="_Toc436866654"/>
+      <w:bookmarkStart w:id="6" w:name="_Toc447196145"/>
       <w:r>
         <w:rPr>
           <w:rFonts w:ascii="Times New Roman" w:hAnsi="Times New Roman"/>
@@ -2520,6 +2477,8 @@
               </w:rPr>
               <w:t>1.04</w:t>
             </w:r>
+            <w:bookmarkStart w:id="7" w:name="_GoBack"/>
+            <w:bookmarkEnd w:id="7"/>
           </w:p>
         </w:tc>
       </w:tr>
@@ -2562,8 +2521,8 @@
           <w:rFonts w:ascii="Times New Roman" w:hAnsi="Times New Roman"/>
         </w:rPr>
       </w:pPr>
-      <w:bookmarkStart w:id="7" w:name="_Toc439994665"/>
-      <w:bookmarkStart w:id="8" w:name="_Toc436866655"/>
+      <w:bookmarkStart w:id="8" w:name="_Toc439994665"/>
+      <w:bookmarkStart w:id="9" w:name="_Toc447196146"/>
       <w:r>
         <w:rPr>
           <w:rFonts w:ascii="Times New Roman" w:hAnsi="Times New Roman"/>
@@ -2571,8 +2530,8 @@
         <w:lastRenderedPageBreak/>
         <w:t>Introduction</w:t>
       </w:r>
-      <w:bookmarkEnd w:id="7"/>
       <w:bookmarkEnd w:id="8"/>
+      <w:bookmarkEnd w:id="9"/>
     </w:p>
     <w:p>
       <w:pPr>
@@ -2582,16 +2541,16 @@
           <w:rFonts w:ascii="Times New Roman" w:hAnsi="Times New Roman"/>
         </w:rPr>
       </w:pPr>
-      <w:bookmarkStart w:id="9" w:name="_Toc439994667"/>
-      <w:bookmarkStart w:id="10" w:name="_Toc436866656"/>
+      <w:bookmarkStart w:id="10" w:name="_Toc439994667"/>
+      <w:bookmarkStart w:id="11" w:name="_Toc447196147"/>
       <w:r>
         <w:rPr>
           <w:rFonts w:ascii="Times New Roman" w:hAnsi="Times New Roman"/>
         </w:rPr>
         <w:t>Purpose</w:t>
       </w:r>
-      <w:bookmarkEnd w:id="9"/>
       <w:bookmarkEnd w:id="10"/>
+      <w:bookmarkEnd w:id="11"/>
       <w:r>
         <w:rPr>
           <w:rFonts w:ascii="Times New Roman" w:hAnsi="Times New Roman"/>
@@ -2677,14 +2636,14 @@
           <w:rFonts w:ascii="Times New Roman" w:hAnsi="Times New Roman"/>
         </w:rPr>
       </w:pPr>
-      <w:bookmarkStart w:id="11" w:name="_Toc436866657"/>
+      <w:bookmarkStart w:id="12" w:name="_Toc447196148"/>
       <w:r>
         <w:rPr>
           <w:rFonts w:ascii="Times New Roman" w:hAnsi="Times New Roman"/>
         </w:rPr>
         <w:t>Product Scope</w:t>
       </w:r>
-      <w:bookmarkEnd w:id="11"/>
+      <w:bookmarkEnd w:id="12"/>
     </w:p>
     <w:p>
       <w:pPr>
@@ -2727,14 +2686,14 @@
           <w:rFonts w:ascii="Times New Roman" w:hAnsi="Times New Roman"/>
         </w:rPr>
       </w:pPr>
-      <w:bookmarkStart w:id="12" w:name="_Toc436866658"/>
+      <w:bookmarkStart w:id="13" w:name="_Toc447196149"/>
       <w:r>
         <w:rPr>
           <w:rFonts w:ascii="Times New Roman" w:hAnsi="Times New Roman"/>
         </w:rPr>
         <w:t>Overview</w:t>
       </w:r>
-      <w:bookmarkEnd w:id="12"/>
+      <w:bookmarkEnd w:id="13"/>
     </w:p>
     <w:p>
       <w:pPr>
@@ -2806,14 +2765,14 @@
           <w:rFonts w:ascii="Times New Roman" w:hAnsi="Times New Roman"/>
         </w:rPr>
       </w:pPr>
-      <w:bookmarkStart w:id="13" w:name="_Toc436866659"/>
+      <w:bookmarkStart w:id="14" w:name="_Toc447196150"/>
       <w:r>
         <w:rPr>
           <w:rFonts w:ascii="Times New Roman" w:hAnsi="Times New Roman"/>
         </w:rPr>
         <w:t>References</w:t>
       </w:r>
-      <w:bookmarkEnd w:id="13"/>
+      <w:bookmarkEnd w:id="14"/>
     </w:p>
     <w:p>
       <w:pPr>
@@ -2846,7 +2805,7 @@
           <w:rFonts w:ascii="Times New Roman" w:hAnsi="Times New Roman"/>
         </w:rPr>
       </w:pPr>
-      <w:bookmarkStart w:id="14" w:name="_Toc436866660"/>
+      <w:bookmarkStart w:id="15" w:name="_Toc447196151"/>
       <w:r>
         <w:rPr>
           <w:rFonts w:ascii="Times New Roman" w:hAnsi="Times New Roman"/>
@@ -2854,7 +2813,7 @@
         <w:lastRenderedPageBreak/>
         <w:t>System Overview</w:t>
       </w:r>
-      <w:bookmarkEnd w:id="14"/>
+      <w:bookmarkEnd w:id="15"/>
     </w:p>
     <w:p>
       <w:pPr>
@@ -2888,14 +2847,14 @@
           <w:rFonts w:ascii="Times New Roman" w:hAnsi="Times New Roman"/>
         </w:rPr>
       </w:pPr>
-      <w:bookmarkStart w:id="15" w:name="_Toc436866661"/>
+      <w:bookmarkStart w:id="16" w:name="_Toc447196152"/>
       <w:r>
         <w:rPr>
           <w:rFonts w:ascii="Times New Roman" w:hAnsi="Times New Roman"/>
         </w:rPr>
         <w:t>System Architecture</w:t>
       </w:r>
-      <w:bookmarkEnd w:id="15"/>
+      <w:bookmarkEnd w:id="16"/>
     </w:p>
     <w:p>
       <w:pPr>
@@ -2905,14 +2864,14 @@
           <w:rFonts w:ascii="Times New Roman" w:hAnsi="Times New Roman"/>
         </w:rPr>
       </w:pPr>
-      <w:bookmarkStart w:id="16" w:name="_Toc436866662"/>
+      <w:bookmarkStart w:id="17" w:name="_Toc447196153"/>
       <w:r>
         <w:rPr>
           <w:rFonts w:ascii="Times New Roman" w:hAnsi="Times New Roman"/>
         </w:rPr>
         <w:t>Architectural Design</w:t>
       </w:r>
-      <w:bookmarkEnd w:id="16"/>
+      <w:bookmarkEnd w:id="17"/>
     </w:p>
     <w:p>
       <w:pPr>
@@ -3119,15 +3078,15 @@
           <w:rFonts w:ascii="Times New Roman" w:hAnsi="Times New Roman"/>
         </w:rPr>
       </w:pPr>
-      <w:bookmarkStart w:id="17" w:name="_Toc436866663"/>
+      <w:bookmarkStart w:id="18" w:name="_Toc447196154"/>
       <w:r>
         <w:rPr>
           <w:rFonts w:ascii="Times New Roman" w:hAnsi="Times New Roman"/>
         </w:rPr>
         <w:t>Decomposition Description</w:t>
       </w:r>
-      <w:bookmarkStart w:id="18" w:name="_Toc439994685"/>
-      <w:bookmarkEnd w:id="17"/>
+      <w:bookmarkStart w:id="19" w:name="_Toc439994685"/>
+      <w:bookmarkEnd w:id="18"/>
     </w:p>
     <w:p>
       <w:pPr>
@@ -3283,15 +3242,15 @@
           <w:rFonts w:ascii="Times New Roman" w:hAnsi="Times New Roman"/>
         </w:rPr>
       </w:pPr>
-      <w:bookmarkStart w:id="19" w:name="_Toc436866664"/>
-      <w:bookmarkEnd w:id="18"/>
+      <w:bookmarkStart w:id="20" w:name="_Toc447196155"/>
+      <w:bookmarkEnd w:id="19"/>
       <w:r>
         <w:rPr>
           <w:rFonts w:ascii="Times New Roman" w:hAnsi="Times New Roman"/>
         </w:rPr>
         <w:t>Design Rationale</w:t>
       </w:r>
-      <w:bookmarkEnd w:id="19"/>
+      <w:bookmarkEnd w:id="20"/>
     </w:p>
     <w:p>
       <w:pPr>
@@ -3318,14 +3277,14 @@
           <w:rFonts w:ascii="Times New Roman" w:hAnsi="Times New Roman"/>
         </w:rPr>
       </w:pPr>
-      <w:bookmarkStart w:id="20" w:name="_Toc436866665"/>
+      <w:bookmarkStart w:id="21" w:name="_Toc447196156"/>
       <w:r>
         <w:rPr>
           <w:rFonts w:ascii="Times New Roman" w:hAnsi="Times New Roman"/>
         </w:rPr>
         <w:t>Data Design</w:t>
       </w:r>
-      <w:bookmarkEnd w:id="20"/>
+      <w:bookmarkEnd w:id="21"/>
     </w:p>
     <w:p>
       <w:pPr>
@@ -3335,14 +3294,14 @@
           <w:rFonts w:ascii="Times New Roman" w:hAnsi="Times New Roman"/>
         </w:rPr>
       </w:pPr>
-      <w:bookmarkStart w:id="21" w:name="_Toc436866666"/>
+      <w:bookmarkStart w:id="22" w:name="_Toc447196157"/>
       <w:r>
         <w:rPr>
           <w:rFonts w:ascii="Times New Roman" w:hAnsi="Times New Roman"/>
         </w:rPr>
         <w:t>Data Description</w:t>
       </w:r>
-      <w:bookmarkEnd w:id="21"/>
+      <w:bookmarkEnd w:id="22"/>
     </w:p>
     <w:p>
       <w:pPr>
@@ -3358,62 +3317,14 @@
           <w:rFonts w:ascii="Times New Roman" w:hAnsi="Times New Roman"/>
           <w:i w:val="0"/>
         </w:rPr>
-        <w:t xml:space="preserve">Email message data is provided by the Gmail API in the form of JSON. It is parsed into </w:t>
-      </w:r>
-      <w:proofErr w:type="spellStart"/>
+        <w:t>Email message data is provided by the Gmail API in the form of JSON. It is parsed into GmailMessage objects by the Gmail API Library for Android. Iris also uses the data provided by the Gmail API</w:t>
+      </w:r>
       <w:r>
         <w:rPr>
           <w:rFonts w:ascii="Times New Roman" w:hAnsi="Times New Roman"/>
           <w:i w:val="0"/>
         </w:rPr>
-        <w:t>GmailMessage</w:t>
-      </w:r>
-      <w:proofErr w:type="spellEnd"/>
-      <w:r>
-        <w:rPr>
-          <w:rFonts w:ascii="Times New Roman" w:hAnsi="Times New Roman"/>
-          <w:i w:val="0"/>
-        </w:rPr>
-        <w:t xml:space="preserve"> objects by the Gmail API Library for Android. Iris also uses the data provided by the Gmail API</w:t>
-      </w:r>
-      <w:r>
-        <w:rPr>
-          <w:rFonts w:ascii="Times New Roman" w:hAnsi="Times New Roman"/>
-          <w:i w:val="0"/>
-        </w:rPr>
-        <w:t xml:space="preserve"> to create </w:t>
-      </w:r>
-      <w:proofErr w:type="spellStart"/>
-      <w:r>
-        <w:rPr>
-          <w:rFonts w:ascii="Times New Roman" w:hAnsi="Times New Roman"/>
-          <w:i w:val="0"/>
-        </w:rPr>
-        <w:t>MimeMessage</w:t>
-      </w:r>
-      <w:proofErr w:type="spellEnd"/>
-      <w:r>
-        <w:rPr>
-          <w:rFonts w:ascii="Times New Roman" w:hAnsi="Times New Roman"/>
-          <w:i w:val="0"/>
-        </w:rPr>
-        <w:t xml:space="preserve"> objects that are part of the </w:t>
-      </w:r>
-      <w:proofErr w:type="spellStart"/>
-      <w:r>
-        <w:rPr>
-          <w:rFonts w:ascii="Times New Roman" w:hAnsi="Times New Roman"/>
-          <w:i w:val="0"/>
-        </w:rPr>
-        <w:t>Javax.mail</w:t>
-      </w:r>
-      <w:proofErr w:type="spellEnd"/>
-      <w:r>
-        <w:rPr>
-          <w:rFonts w:ascii="Times New Roman" w:hAnsi="Times New Roman"/>
-          <w:i w:val="0"/>
-        </w:rPr>
-        <w:t xml:space="preserve"> library. These objects already implement email header scrapping in order to get email subjects, from addresses, and body data. Iris stores only the message data</w:t>
+        <w:t xml:space="preserve"> to create MimeMessage objects that are part of the Javax.mail library. These objects already implement email header scrapping in order to get email subjects, from addresses, and body data. Iris stores only the message data</w:t>
       </w:r>
       <w:r>
         <w:rPr>
@@ -3491,7 +3402,7 @@
           <w:rFonts w:ascii="Times New Roman" w:hAnsi="Times New Roman"/>
         </w:rPr>
       </w:pPr>
-      <w:bookmarkStart w:id="22" w:name="_Toc436866667"/>
+      <w:bookmarkStart w:id="23" w:name="_Toc447196158"/>
       <w:r>
         <w:rPr>
           <w:rFonts w:ascii="Times New Roman" w:hAnsi="Times New Roman"/>
@@ -3504,7 +3415,7 @@
         </w:rPr>
         <w:t>Flow</w:t>
       </w:r>
-      <w:bookmarkEnd w:id="22"/>
+      <w:bookmarkEnd w:id="23"/>
     </w:p>
     <w:p>
       <w:pPr>
@@ -3584,7 +3495,7 @@
                                 <w:szCs w:val="20"/>
                               </w:rPr>
                             </w:pPr>
-                            <w:bookmarkStart w:id="23" w:name="_Ref414556330"/>
+                            <w:bookmarkStart w:id="24" w:name="_Ref414556330"/>
                             <w:r>
                               <w:rPr>
                                 <w:color w:val="auto"/>
@@ -3659,7 +3570,7 @@
                               </w:rPr>
                               <w:fldChar w:fldCharType="end"/>
                             </w:r>
-                            <w:bookmarkEnd w:id="23"/>
+                            <w:bookmarkEnd w:id="24"/>
                           </w:p>
                         </w:txbxContent>
                       </wps:txbx>
@@ -3698,7 +3609,7 @@
                           <w:szCs w:val="20"/>
                         </w:rPr>
                       </w:pPr>
-                      <w:bookmarkStart w:id="24" w:name="_Ref414556330"/>
+                      <w:bookmarkStart w:id="25" w:name="_Ref414556330"/>
                       <w:r>
                         <w:rPr>
                           <w:color w:val="auto"/>
@@ -3773,7 +3684,7 @@
                         </w:rPr>
                         <w:fldChar w:fldCharType="end"/>
                       </w:r>
-                      <w:bookmarkEnd w:id="24"/>
+                      <w:bookmarkEnd w:id="25"/>
                     </w:p>
                   </w:txbxContent>
                 </v:textbox>
@@ -3947,9 +3858,9 @@
           <w:rFonts w:ascii="Times New Roman" w:hAnsi="Times New Roman"/>
         </w:rPr>
       </w:pPr>
-      <w:bookmarkStart w:id="25" w:name="_Ref414552965"/>
-      <w:bookmarkStart w:id="26" w:name="_Toc436866668"/>
+      <w:bookmarkStart w:id="26" w:name="_Ref414552965"/>
       <w:bookmarkStart w:id="27" w:name="_Toc439994690"/>
+      <w:bookmarkStart w:id="28" w:name="_Toc447196159"/>
       <w:r>
         <w:rPr>
           <w:rFonts w:ascii="Times New Roman" w:hAnsi="Times New Roman"/>
@@ -3957,8 +3868,8 @@
         <w:lastRenderedPageBreak/>
         <w:t>Component Design</w:t>
       </w:r>
-      <w:bookmarkEnd w:id="25"/>
       <w:bookmarkEnd w:id="26"/>
+      <w:bookmarkEnd w:id="28"/>
     </w:p>
     <w:p>
       <w:pPr>
@@ -4206,7 +4117,7 @@
                                 <w:szCs w:val="20"/>
                               </w:rPr>
                             </w:pPr>
-                            <w:bookmarkStart w:id="28" w:name="_Ref414555493"/>
+                            <w:bookmarkStart w:id="29" w:name="_Ref414555493"/>
                             <w:r>
                               <w:rPr>
                                 <w:color w:val="auto"/>
@@ -4281,7 +4192,7 @@
                               </w:rPr>
                               <w:fldChar w:fldCharType="end"/>
                             </w:r>
-                            <w:bookmarkEnd w:id="28"/>
+                            <w:bookmarkEnd w:id="29"/>
                             <w:r>
                               <w:rPr>
                                 <w:color w:val="auto"/>
@@ -4334,7 +4245,7 @@
                           <w:szCs w:val="20"/>
                         </w:rPr>
                       </w:pPr>
-                      <w:bookmarkStart w:id="29" w:name="_Ref414555493"/>
+                      <w:bookmarkStart w:id="30" w:name="_Ref414555493"/>
                       <w:r>
                         <w:rPr>
                           <w:color w:val="auto"/>
@@ -4409,7 +4320,7 @@
                         </w:rPr>
                         <w:fldChar w:fldCharType="end"/>
                       </w:r>
-                      <w:bookmarkEnd w:id="29"/>
+                      <w:bookmarkEnd w:id="30"/>
                       <w:r>
                         <w:rPr>
                           <w:color w:val="auto"/>
@@ -4446,7 +4357,7 @@
           <w:rFonts w:ascii="Times New Roman" w:hAnsi="Times New Roman"/>
         </w:rPr>
       </w:pPr>
-      <w:bookmarkStart w:id="30" w:name="_Toc436866669"/>
+      <w:bookmarkStart w:id="31" w:name="_Toc447196160"/>
       <w:r>
         <w:rPr>
           <w:rFonts w:ascii="Times New Roman" w:hAnsi="Times New Roman"/>
@@ -4454,7 +4365,7 @@
         <w:lastRenderedPageBreak/>
         <w:t>Human Interface Design</w:t>
       </w:r>
-      <w:bookmarkEnd w:id="30"/>
+      <w:bookmarkEnd w:id="31"/>
     </w:p>
     <w:p>
       <w:pPr>
@@ -4464,7 +4375,7 @@
           <w:rFonts w:ascii="Times New Roman" w:hAnsi="Times New Roman"/>
         </w:rPr>
       </w:pPr>
-      <w:bookmarkStart w:id="31" w:name="_Toc436866670"/>
+      <w:bookmarkStart w:id="32" w:name="_Toc447196161"/>
       <w:bookmarkEnd w:id="27"/>
       <w:r>
         <w:rPr>
@@ -4472,7 +4383,7 @@
         </w:rPr>
         <w:t>Overview of User Interface</w:t>
       </w:r>
-      <w:bookmarkEnd w:id="31"/>
+      <w:bookmarkEnd w:id="32"/>
     </w:p>
     <w:p>
       <w:pPr>
@@ -4539,8 +4450,6 @@
         </w:rPr>
         <w:t xml:space="preserve"> Accounts can be selected or added from a dropdown menu at the top of the application’s main screen.</w:t>
       </w:r>
-      <w:bookmarkStart w:id="32" w:name="_GoBack"/>
-      <w:bookmarkEnd w:id="32"/>
       <w:r>
         <w:rPr>
           <w:rFonts w:ascii="Times New Roman" w:hAnsi="Times New Roman"/>
@@ -4564,7 +4473,7 @@
           <w:rFonts w:ascii="Times New Roman" w:hAnsi="Times New Roman"/>
         </w:rPr>
       </w:pPr>
-      <w:bookmarkStart w:id="33" w:name="_Toc436866671"/>
+      <w:bookmarkStart w:id="33" w:name="_Toc447196162"/>
       <w:r>
         <w:rPr>
           <w:rFonts w:ascii="Times New Roman" w:hAnsi="Times New Roman"/>
@@ -4882,7 +4791,7 @@
             <v:path o:extrusionok="f" gradientshapeok="t" o:connecttype="rect"/>
             <o:lock v:ext="edit" aspectratio="t"/>
           </v:shapetype>
-          <v:shape id="_x0000_i1025" type="#_x0000_t75" style="width:2in;height:258.75pt">
+          <v:shape id="_x0000_i1025" type="#_x0000_t75" style="width:144.05pt;height:258.9pt">
             <v:imagedata r:id="rId19" o:title="screen3"/>
           </v:shape>
         </w:pict>
@@ -5209,7 +5118,7 @@
           <w:rFonts w:ascii="Times New Roman" w:hAnsi="Times New Roman"/>
         </w:rPr>
       </w:pPr>
-      <w:bookmarkStart w:id="35" w:name="_Toc436866672"/>
+      <w:bookmarkStart w:id="35" w:name="_Toc447196163"/>
       <w:r>
         <w:rPr>
           <w:rFonts w:ascii="Times New Roman" w:hAnsi="Times New Roman"/>
@@ -5237,999 +5146,15 @@
     </w:p>
     <w:p>
       <w:pPr>
-        <w:pStyle w:val="Heading1"/>
-        <w:spacing w:line="360" w:lineRule="auto"/>
-        <w:rPr>
-          <w:rFonts w:ascii="Times New Roman" w:hAnsi="Times New Roman"/>
-        </w:rPr>
-      </w:pPr>
-      <w:bookmarkStart w:id="36" w:name="_Toc436866673"/>
-      <w:r>
-        <w:rPr>
-          <w:rFonts w:ascii="Times New Roman" w:hAnsi="Times New Roman"/>
-        </w:rPr>
-        <w:t>Requirements Matrix</w:t>
-      </w:r>
-      <w:bookmarkEnd w:id="36"/>
-    </w:p>
-    <w:p>
-      <w:pPr>
-        <w:autoSpaceDE w:val="0"/>
-        <w:autoSpaceDN w:val="0"/>
-        <w:adjustRightInd w:val="0"/>
-        <w:spacing w:line="360" w:lineRule="auto"/>
-        <w:rPr>
-          <w:rFonts w:ascii="Times New Roman" w:hAnsi="Times New Roman"/>
-          <w:i/>
-          <w:sz w:val="22"/>
-          <w:szCs w:val="24"/>
-        </w:rPr>
-      </w:pPr>
-    </w:p>
-    <w:tbl>
-      <w:tblPr>
-        <w:tblStyle w:val="GridTable1Light1"/>
-        <w:tblW w:w="10168" w:type="dxa"/>
-        <w:tblLook w:val="04A0" w:firstRow="1" w:lastRow="0" w:firstColumn="1" w:lastColumn="0" w:noHBand="0" w:noVBand="1"/>
-      </w:tblPr>
-      <w:tblGrid>
-        <w:gridCol w:w="1798"/>
-        <w:gridCol w:w="882"/>
-        <w:gridCol w:w="962"/>
-        <w:gridCol w:w="963"/>
-        <w:gridCol w:w="964"/>
-        <w:gridCol w:w="964"/>
-        <w:gridCol w:w="884"/>
-        <w:gridCol w:w="964"/>
-        <w:gridCol w:w="964"/>
-        <w:gridCol w:w="823"/>
-      </w:tblGrid>
-      <w:tr>
-        <w:trPr>
-          <w:cnfStyle w:val="100000000000" w:firstRow="1" w:lastRow="0" w:firstColumn="0" w:lastColumn="0" w:oddVBand="0" w:evenVBand="0" w:oddHBand="0" w:evenHBand="0" w:firstRowFirstColumn="0" w:firstRowLastColumn="0" w:lastRowFirstColumn="0" w:lastRowLastColumn="0"/>
-          <w:trHeight w:val="422"/>
-        </w:trPr>
-        <w:tc>
-          <w:tcPr>
-            <w:cnfStyle w:val="001000000000" w:firstRow="0" w:lastRow="0" w:firstColumn="1" w:lastColumn="0" w:oddVBand="0" w:evenVBand="0" w:oddHBand="0" w:evenHBand="0" w:firstRowFirstColumn="0" w:firstRowLastColumn="0" w:lastRowFirstColumn="0" w:lastRowLastColumn="0"/>
-            <w:tcW w:w="1798" w:type="dxa"/>
-            <w:shd w:val="clear" w:color="auto" w:fill="D9D9D9" w:themeFill="background1" w:themeFillShade="D9"/>
-            <w:vAlign w:val="center"/>
-          </w:tcPr>
-          <w:p>
-            <w:pPr>
-              <w:autoSpaceDE w:val="0"/>
-              <w:autoSpaceDN w:val="0"/>
-              <w:adjustRightInd w:val="0"/>
-              <w:spacing w:line="360" w:lineRule="auto"/>
-              <w:jc w:val="center"/>
-              <w:rPr>
-                <w:rFonts w:ascii="Times New Roman" w:hAnsi="Times New Roman"/>
-                <w:i/>
-                <w:sz w:val="22"/>
-                <w:szCs w:val="24"/>
-              </w:rPr>
-            </w:pPr>
-          </w:p>
-        </w:tc>
-        <w:tc>
-          <w:tcPr>
-            <w:tcW w:w="882" w:type="dxa"/>
-            <w:shd w:val="clear" w:color="auto" w:fill="D9D9D9" w:themeFill="background1" w:themeFillShade="D9"/>
-            <w:vAlign w:val="center"/>
-          </w:tcPr>
-          <w:p>
-            <w:pPr>
-              <w:autoSpaceDE w:val="0"/>
-              <w:autoSpaceDN w:val="0"/>
-              <w:adjustRightInd w:val="0"/>
-              <w:spacing w:line="360" w:lineRule="auto"/>
-              <w:jc w:val="center"/>
-              <w:cnfStyle w:val="100000000000" w:firstRow="1" w:lastRow="0" w:firstColumn="0" w:lastColumn="0" w:oddVBand="0" w:evenVBand="0" w:oddHBand="0" w:evenHBand="0" w:firstRowFirstColumn="0" w:firstRowLastColumn="0" w:lastRowFirstColumn="0" w:lastRowLastColumn="0"/>
-              <w:rPr>
-                <w:rFonts w:ascii="Times New Roman" w:hAnsi="Times New Roman"/>
-                <w:i/>
-                <w:sz w:val="22"/>
-                <w:szCs w:val="24"/>
-              </w:rPr>
-            </w:pPr>
-          </w:p>
-        </w:tc>
-        <w:tc>
-          <w:tcPr>
-            <w:tcW w:w="962" w:type="dxa"/>
-            <w:shd w:val="clear" w:color="auto" w:fill="D9D9D9" w:themeFill="background1" w:themeFillShade="D9"/>
-            <w:vAlign w:val="center"/>
-          </w:tcPr>
-          <w:p>
-            <w:pPr>
-              <w:autoSpaceDE w:val="0"/>
-              <w:autoSpaceDN w:val="0"/>
-              <w:adjustRightInd w:val="0"/>
-              <w:spacing w:line="360" w:lineRule="auto"/>
-              <w:jc w:val="center"/>
-              <w:cnfStyle w:val="100000000000" w:firstRow="1" w:lastRow="0" w:firstColumn="0" w:lastColumn="0" w:oddVBand="0" w:evenVBand="0" w:oddHBand="0" w:evenHBand="0" w:firstRowFirstColumn="0" w:firstRowLastColumn="0" w:lastRowFirstColumn="0" w:lastRowLastColumn="0"/>
-              <w:rPr>
-                <w:rFonts w:ascii="Times New Roman" w:hAnsi="Times New Roman"/>
-                <w:i/>
-                <w:sz w:val="22"/>
-                <w:szCs w:val="24"/>
-              </w:rPr>
-            </w:pPr>
-          </w:p>
-        </w:tc>
-        <w:tc>
-          <w:tcPr>
-            <w:tcW w:w="963" w:type="dxa"/>
-            <w:shd w:val="clear" w:color="auto" w:fill="D9D9D9" w:themeFill="background1" w:themeFillShade="D9"/>
-            <w:vAlign w:val="center"/>
-          </w:tcPr>
-          <w:p>
-            <w:pPr>
-              <w:autoSpaceDE w:val="0"/>
-              <w:autoSpaceDN w:val="0"/>
-              <w:adjustRightInd w:val="0"/>
-              <w:spacing w:line="360" w:lineRule="auto"/>
-              <w:jc w:val="center"/>
-              <w:cnfStyle w:val="100000000000" w:firstRow="1" w:lastRow="0" w:firstColumn="0" w:lastColumn="0" w:oddVBand="0" w:evenVBand="0" w:oddHBand="0" w:evenHBand="0" w:firstRowFirstColumn="0" w:firstRowLastColumn="0" w:lastRowFirstColumn="0" w:lastRowLastColumn="0"/>
-              <w:rPr>
-                <w:rFonts w:ascii="Times New Roman" w:hAnsi="Times New Roman"/>
-                <w:i/>
-                <w:sz w:val="22"/>
-                <w:szCs w:val="24"/>
-              </w:rPr>
-            </w:pPr>
-          </w:p>
-        </w:tc>
-        <w:tc>
-          <w:tcPr>
-            <w:tcW w:w="964" w:type="dxa"/>
-            <w:shd w:val="clear" w:color="auto" w:fill="D9D9D9" w:themeFill="background1" w:themeFillShade="D9"/>
-            <w:vAlign w:val="center"/>
-          </w:tcPr>
-          <w:p>
-            <w:pPr>
-              <w:autoSpaceDE w:val="0"/>
-              <w:autoSpaceDN w:val="0"/>
-              <w:adjustRightInd w:val="0"/>
-              <w:spacing w:line="360" w:lineRule="auto"/>
-              <w:jc w:val="center"/>
-              <w:cnfStyle w:val="100000000000" w:firstRow="1" w:lastRow="0" w:firstColumn="0" w:lastColumn="0" w:oddVBand="0" w:evenVBand="0" w:oddHBand="0" w:evenHBand="0" w:firstRowFirstColumn="0" w:firstRowLastColumn="0" w:lastRowFirstColumn="0" w:lastRowLastColumn="0"/>
-              <w:rPr>
-                <w:rFonts w:ascii="Times New Roman" w:hAnsi="Times New Roman"/>
-                <w:i/>
-                <w:sz w:val="22"/>
-                <w:szCs w:val="24"/>
-              </w:rPr>
-            </w:pPr>
-          </w:p>
-        </w:tc>
-        <w:tc>
-          <w:tcPr>
-            <w:tcW w:w="964" w:type="dxa"/>
-            <w:shd w:val="clear" w:color="auto" w:fill="D9D9D9" w:themeFill="background1" w:themeFillShade="D9"/>
-            <w:vAlign w:val="center"/>
-          </w:tcPr>
-          <w:p>
-            <w:pPr>
-              <w:autoSpaceDE w:val="0"/>
-              <w:autoSpaceDN w:val="0"/>
-              <w:adjustRightInd w:val="0"/>
-              <w:spacing w:line="360" w:lineRule="auto"/>
-              <w:jc w:val="center"/>
-              <w:cnfStyle w:val="100000000000" w:firstRow="1" w:lastRow="0" w:firstColumn="0" w:lastColumn="0" w:oddVBand="0" w:evenVBand="0" w:oddHBand="0" w:evenHBand="0" w:firstRowFirstColumn="0" w:firstRowLastColumn="0" w:lastRowFirstColumn="0" w:lastRowLastColumn="0"/>
-              <w:rPr>
-                <w:rFonts w:ascii="Times New Roman" w:hAnsi="Times New Roman"/>
-                <w:i/>
-                <w:sz w:val="22"/>
-                <w:szCs w:val="24"/>
-              </w:rPr>
-            </w:pPr>
-          </w:p>
-        </w:tc>
-        <w:tc>
-          <w:tcPr>
-            <w:tcW w:w="884" w:type="dxa"/>
-            <w:shd w:val="clear" w:color="auto" w:fill="D9D9D9" w:themeFill="background1" w:themeFillShade="D9"/>
-            <w:vAlign w:val="center"/>
-          </w:tcPr>
-          <w:p>
-            <w:pPr>
-              <w:autoSpaceDE w:val="0"/>
-              <w:autoSpaceDN w:val="0"/>
-              <w:adjustRightInd w:val="0"/>
-              <w:spacing w:line="360" w:lineRule="auto"/>
-              <w:jc w:val="center"/>
-              <w:cnfStyle w:val="100000000000" w:firstRow="1" w:lastRow="0" w:firstColumn="0" w:lastColumn="0" w:oddVBand="0" w:evenVBand="0" w:oddHBand="0" w:evenHBand="0" w:firstRowFirstColumn="0" w:firstRowLastColumn="0" w:lastRowFirstColumn="0" w:lastRowLastColumn="0"/>
-              <w:rPr>
-                <w:rFonts w:ascii="Times New Roman" w:hAnsi="Times New Roman"/>
-                <w:i/>
-                <w:sz w:val="22"/>
-                <w:szCs w:val="24"/>
-              </w:rPr>
-            </w:pPr>
-          </w:p>
-        </w:tc>
-        <w:tc>
-          <w:tcPr>
-            <w:tcW w:w="964" w:type="dxa"/>
-            <w:shd w:val="clear" w:color="auto" w:fill="D9D9D9" w:themeFill="background1" w:themeFillShade="D9"/>
-            <w:vAlign w:val="center"/>
-          </w:tcPr>
-          <w:p>
-            <w:pPr>
-              <w:autoSpaceDE w:val="0"/>
-              <w:autoSpaceDN w:val="0"/>
-              <w:adjustRightInd w:val="0"/>
-              <w:spacing w:line="360" w:lineRule="auto"/>
-              <w:jc w:val="center"/>
-              <w:cnfStyle w:val="100000000000" w:firstRow="1" w:lastRow="0" w:firstColumn="0" w:lastColumn="0" w:oddVBand="0" w:evenVBand="0" w:oddHBand="0" w:evenHBand="0" w:firstRowFirstColumn="0" w:firstRowLastColumn="0" w:lastRowFirstColumn="0" w:lastRowLastColumn="0"/>
-              <w:rPr>
-                <w:rFonts w:ascii="Times New Roman" w:hAnsi="Times New Roman"/>
-                <w:i/>
-                <w:sz w:val="22"/>
-                <w:szCs w:val="24"/>
-              </w:rPr>
-            </w:pPr>
-          </w:p>
-        </w:tc>
-        <w:tc>
-          <w:tcPr>
-            <w:tcW w:w="964" w:type="dxa"/>
-            <w:shd w:val="clear" w:color="auto" w:fill="D9D9D9" w:themeFill="background1" w:themeFillShade="D9"/>
-            <w:vAlign w:val="center"/>
-          </w:tcPr>
-          <w:p>
-            <w:pPr>
-              <w:autoSpaceDE w:val="0"/>
-              <w:autoSpaceDN w:val="0"/>
-              <w:adjustRightInd w:val="0"/>
-              <w:spacing w:line="360" w:lineRule="auto"/>
-              <w:jc w:val="center"/>
-              <w:cnfStyle w:val="100000000000" w:firstRow="1" w:lastRow="0" w:firstColumn="0" w:lastColumn="0" w:oddVBand="0" w:evenVBand="0" w:oddHBand="0" w:evenHBand="0" w:firstRowFirstColumn="0" w:firstRowLastColumn="0" w:lastRowFirstColumn="0" w:lastRowLastColumn="0"/>
-              <w:rPr>
-                <w:rFonts w:ascii="Times New Roman" w:hAnsi="Times New Roman"/>
-                <w:i/>
-                <w:sz w:val="22"/>
-                <w:szCs w:val="24"/>
-              </w:rPr>
-            </w:pPr>
-          </w:p>
-        </w:tc>
-        <w:tc>
-          <w:tcPr>
-            <w:tcW w:w="823" w:type="dxa"/>
-            <w:shd w:val="clear" w:color="auto" w:fill="D9D9D9" w:themeFill="background1" w:themeFillShade="D9"/>
-            <w:vAlign w:val="center"/>
-          </w:tcPr>
-          <w:p>
-            <w:pPr>
-              <w:autoSpaceDE w:val="0"/>
-              <w:autoSpaceDN w:val="0"/>
-              <w:adjustRightInd w:val="0"/>
-              <w:spacing w:line="360" w:lineRule="auto"/>
-              <w:jc w:val="center"/>
-              <w:cnfStyle w:val="100000000000" w:firstRow="1" w:lastRow="0" w:firstColumn="0" w:lastColumn="0" w:oddVBand="0" w:evenVBand="0" w:oddHBand="0" w:evenHBand="0" w:firstRowFirstColumn="0" w:firstRowLastColumn="0" w:lastRowFirstColumn="0" w:lastRowLastColumn="0"/>
-              <w:rPr>
-                <w:rFonts w:ascii="Times New Roman" w:hAnsi="Times New Roman"/>
-                <w:i/>
-                <w:sz w:val="22"/>
-                <w:szCs w:val="24"/>
-              </w:rPr>
-            </w:pPr>
-          </w:p>
-        </w:tc>
-      </w:tr>
-      <w:tr>
-        <w:trPr>
-          <w:trHeight w:val="448"/>
-        </w:trPr>
-        <w:tc>
-          <w:tcPr>
-            <w:cnfStyle w:val="001000000000" w:firstRow="0" w:lastRow="0" w:firstColumn="1" w:lastColumn="0" w:oddVBand="0" w:evenVBand="0" w:oddHBand="0" w:evenHBand="0" w:firstRowFirstColumn="0" w:firstRowLastColumn="0" w:lastRowFirstColumn="0" w:lastRowLastColumn="0"/>
-            <w:tcW w:w="1798" w:type="dxa"/>
-            <w:shd w:val="clear" w:color="auto" w:fill="D9D9D9" w:themeFill="background1" w:themeFillShade="D9"/>
-            <w:vAlign w:val="center"/>
-          </w:tcPr>
-          <w:p>
-            <w:pPr>
-              <w:autoSpaceDE w:val="0"/>
-              <w:autoSpaceDN w:val="0"/>
-              <w:adjustRightInd w:val="0"/>
-              <w:spacing w:line="360" w:lineRule="auto"/>
-              <w:rPr>
-                <w:rFonts w:ascii="Times New Roman" w:hAnsi="Times New Roman"/>
-                <w:i/>
-                <w:sz w:val="18"/>
-                <w:szCs w:val="24"/>
-              </w:rPr>
-            </w:pPr>
-          </w:p>
-        </w:tc>
-        <w:tc>
-          <w:tcPr>
-            <w:tcW w:w="882" w:type="dxa"/>
-            <w:vAlign w:val="center"/>
-          </w:tcPr>
-          <w:p>
-            <w:pPr>
-              <w:autoSpaceDE w:val="0"/>
-              <w:autoSpaceDN w:val="0"/>
-              <w:adjustRightInd w:val="0"/>
-              <w:spacing w:line="360" w:lineRule="auto"/>
-              <w:jc w:val="center"/>
-              <w:cnfStyle w:val="000000000000" w:firstRow="0" w:lastRow="0" w:firstColumn="0" w:lastColumn="0" w:oddVBand="0" w:evenVBand="0" w:oddHBand="0" w:evenHBand="0" w:firstRowFirstColumn="0" w:firstRowLastColumn="0" w:lastRowFirstColumn="0" w:lastRowLastColumn="0"/>
-              <w:rPr>
-                <w:rFonts w:ascii="Times New Roman" w:hAnsi="Times New Roman"/>
-                <w:i/>
-                <w:sz w:val="22"/>
-                <w:szCs w:val="24"/>
-              </w:rPr>
-            </w:pPr>
-          </w:p>
-        </w:tc>
-        <w:tc>
-          <w:tcPr>
-            <w:tcW w:w="962" w:type="dxa"/>
-            <w:vAlign w:val="center"/>
-          </w:tcPr>
-          <w:p>
-            <w:pPr>
-              <w:autoSpaceDE w:val="0"/>
-              <w:autoSpaceDN w:val="0"/>
-              <w:adjustRightInd w:val="0"/>
-              <w:spacing w:line="360" w:lineRule="auto"/>
-              <w:jc w:val="center"/>
-              <w:cnfStyle w:val="000000000000" w:firstRow="0" w:lastRow="0" w:firstColumn="0" w:lastColumn="0" w:oddVBand="0" w:evenVBand="0" w:oddHBand="0" w:evenHBand="0" w:firstRowFirstColumn="0" w:firstRowLastColumn="0" w:lastRowFirstColumn="0" w:lastRowLastColumn="0"/>
-              <w:rPr>
-                <w:rFonts w:ascii="Times New Roman" w:hAnsi="Times New Roman"/>
-                <w:i/>
-                <w:sz w:val="22"/>
-                <w:szCs w:val="24"/>
-              </w:rPr>
-            </w:pPr>
-          </w:p>
-        </w:tc>
-        <w:tc>
-          <w:tcPr>
-            <w:tcW w:w="963" w:type="dxa"/>
-            <w:vAlign w:val="center"/>
-          </w:tcPr>
-          <w:p>
-            <w:pPr>
-              <w:autoSpaceDE w:val="0"/>
-              <w:autoSpaceDN w:val="0"/>
-              <w:adjustRightInd w:val="0"/>
-              <w:spacing w:line="360" w:lineRule="auto"/>
-              <w:jc w:val="center"/>
-              <w:cnfStyle w:val="000000000000" w:firstRow="0" w:lastRow="0" w:firstColumn="0" w:lastColumn="0" w:oddVBand="0" w:evenVBand="0" w:oddHBand="0" w:evenHBand="0" w:firstRowFirstColumn="0" w:firstRowLastColumn="0" w:lastRowFirstColumn="0" w:lastRowLastColumn="0"/>
-              <w:rPr>
-                <w:rFonts w:ascii="Times New Roman" w:hAnsi="Times New Roman"/>
-                <w:i/>
-                <w:sz w:val="22"/>
-                <w:szCs w:val="24"/>
-              </w:rPr>
-            </w:pPr>
-          </w:p>
-        </w:tc>
-        <w:tc>
-          <w:tcPr>
-            <w:tcW w:w="964" w:type="dxa"/>
-            <w:vAlign w:val="center"/>
-          </w:tcPr>
-          <w:p>
-            <w:pPr>
-              <w:autoSpaceDE w:val="0"/>
-              <w:autoSpaceDN w:val="0"/>
-              <w:adjustRightInd w:val="0"/>
-              <w:spacing w:line="360" w:lineRule="auto"/>
-              <w:jc w:val="center"/>
-              <w:cnfStyle w:val="000000000000" w:firstRow="0" w:lastRow="0" w:firstColumn="0" w:lastColumn="0" w:oddVBand="0" w:evenVBand="0" w:oddHBand="0" w:evenHBand="0" w:firstRowFirstColumn="0" w:firstRowLastColumn="0" w:lastRowFirstColumn="0" w:lastRowLastColumn="0"/>
-              <w:rPr>
-                <w:rFonts w:ascii="Times New Roman" w:hAnsi="Times New Roman"/>
-                <w:i/>
-                <w:sz w:val="22"/>
-                <w:szCs w:val="24"/>
-              </w:rPr>
-            </w:pPr>
-          </w:p>
-        </w:tc>
-        <w:tc>
-          <w:tcPr>
-            <w:tcW w:w="964" w:type="dxa"/>
-            <w:vAlign w:val="center"/>
-          </w:tcPr>
-          <w:p>
-            <w:pPr>
-              <w:autoSpaceDE w:val="0"/>
-              <w:autoSpaceDN w:val="0"/>
-              <w:adjustRightInd w:val="0"/>
-              <w:spacing w:line="360" w:lineRule="auto"/>
-              <w:jc w:val="center"/>
-              <w:cnfStyle w:val="000000000000" w:firstRow="0" w:lastRow="0" w:firstColumn="0" w:lastColumn="0" w:oddVBand="0" w:evenVBand="0" w:oddHBand="0" w:evenHBand="0" w:firstRowFirstColumn="0" w:firstRowLastColumn="0" w:lastRowFirstColumn="0" w:lastRowLastColumn="0"/>
-              <w:rPr>
-                <w:rFonts w:ascii="Times New Roman" w:hAnsi="Times New Roman"/>
-                <w:i/>
-                <w:sz w:val="22"/>
-                <w:szCs w:val="24"/>
-              </w:rPr>
-            </w:pPr>
-          </w:p>
-        </w:tc>
-        <w:tc>
-          <w:tcPr>
-            <w:tcW w:w="884" w:type="dxa"/>
-            <w:vAlign w:val="center"/>
-          </w:tcPr>
-          <w:p>
-            <w:pPr>
-              <w:autoSpaceDE w:val="0"/>
-              <w:autoSpaceDN w:val="0"/>
-              <w:adjustRightInd w:val="0"/>
-              <w:spacing w:line="360" w:lineRule="auto"/>
-              <w:jc w:val="center"/>
-              <w:cnfStyle w:val="000000000000" w:firstRow="0" w:lastRow="0" w:firstColumn="0" w:lastColumn="0" w:oddVBand="0" w:evenVBand="0" w:oddHBand="0" w:evenHBand="0" w:firstRowFirstColumn="0" w:firstRowLastColumn="0" w:lastRowFirstColumn="0" w:lastRowLastColumn="0"/>
-              <w:rPr>
-                <w:rFonts w:ascii="Times New Roman" w:hAnsi="Times New Roman"/>
-                <w:i/>
-                <w:sz w:val="22"/>
-                <w:szCs w:val="24"/>
-              </w:rPr>
-            </w:pPr>
-          </w:p>
-        </w:tc>
-        <w:tc>
-          <w:tcPr>
-            <w:tcW w:w="964" w:type="dxa"/>
-            <w:vAlign w:val="center"/>
-          </w:tcPr>
-          <w:p>
-            <w:pPr>
-              <w:autoSpaceDE w:val="0"/>
-              <w:autoSpaceDN w:val="0"/>
-              <w:adjustRightInd w:val="0"/>
-              <w:spacing w:line="360" w:lineRule="auto"/>
-              <w:jc w:val="center"/>
-              <w:cnfStyle w:val="000000000000" w:firstRow="0" w:lastRow="0" w:firstColumn="0" w:lastColumn="0" w:oddVBand="0" w:evenVBand="0" w:oddHBand="0" w:evenHBand="0" w:firstRowFirstColumn="0" w:firstRowLastColumn="0" w:lastRowFirstColumn="0" w:lastRowLastColumn="0"/>
-              <w:rPr>
-                <w:rFonts w:ascii="Times New Roman" w:hAnsi="Times New Roman"/>
-                <w:i/>
-                <w:sz w:val="22"/>
-                <w:szCs w:val="24"/>
-              </w:rPr>
-            </w:pPr>
-          </w:p>
-        </w:tc>
-        <w:tc>
-          <w:tcPr>
-            <w:tcW w:w="964" w:type="dxa"/>
-            <w:vAlign w:val="center"/>
-          </w:tcPr>
-          <w:p>
-            <w:pPr>
-              <w:autoSpaceDE w:val="0"/>
-              <w:autoSpaceDN w:val="0"/>
-              <w:adjustRightInd w:val="0"/>
-              <w:spacing w:line="360" w:lineRule="auto"/>
-              <w:jc w:val="center"/>
-              <w:cnfStyle w:val="000000000000" w:firstRow="0" w:lastRow="0" w:firstColumn="0" w:lastColumn="0" w:oddVBand="0" w:evenVBand="0" w:oddHBand="0" w:evenHBand="0" w:firstRowFirstColumn="0" w:firstRowLastColumn="0" w:lastRowFirstColumn="0" w:lastRowLastColumn="0"/>
-              <w:rPr>
-                <w:rFonts w:ascii="Times New Roman" w:hAnsi="Times New Roman"/>
-                <w:i/>
-                <w:sz w:val="22"/>
-                <w:szCs w:val="24"/>
-              </w:rPr>
-            </w:pPr>
-          </w:p>
-        </w:tc>
-        <w:tc>
-          <w:tcPr>
-            <w:tcW w:w="823" w:type="dxa"/>
-            <w:vAlign w:val="center"/>
-          </w:tcPr>
-          <w:p>
-            <w:pPr>
-              <w:autoSpaceDE w:val="0"/>
-              <w:autoSpaceDN w:val="0"/>
-              <w:adjustRightInd w:val="0"/>
-              <w:spacing w:line="360" w:lineRule="auto"/>
-              <w:jc w:val="center"/>
-              <w:cnfStyle w:val="000000000000" w:firstRow="0" w:lastRow="0" w:firstColumn="0" w:lastColumn="0" w:oddVBand="0" w:evenVBand="0" w:oddHBand="0" w:evenHBand="0" w:firstRowFirstColumn="0" w:firstRowLastColumn="0" w:lastRowFirstColumn="0" w:lastRowLastColumn="0"/>
-              <w:rPr>
-                <w:rFonts w:ascii="Times New Roman" w:hAnsi="Times New Roman"/>
-                <w:i/>
-                <w:sz w:val="22"/>
-                <w:szCs w:val="24"/>
-              </w:rPr>
-            </w:pPr>
-          </w:p>
-        </w:tc>
-      </w:tr>
-      <w:tr>
-        <w:trPr>
-          <w:trHeight w:val="897"/>
-        </w:trPr>
-        <w:tc>
-          <w:tcPr>
-            <w:cnfStyle w:val="001000000000" w:firstRow="0" w:lastRow="0" w:firstColumn="1" w:lastColumn="0" w:oddVBand="0" w:evenVBand="0" w:oddHBand="0" w:evenHBand="0" w:firstRowFirstColumn="0" w:firstRowLastColumn="0" w:lastRowFirstColumn="0" w:lastRowLastColumn="0"/>
-            <w:tcW w:w="1798" w:type="dxa"/>
-            <w:shd w:val="clear" w:color="auto" w:fill="D9D9D9" w:themeFill="background1" w:themeFillShade="D9"/>
-            <w:vAlign w:val="center"/>
-          </w:tcPr>
-          <w:p>
-            <w:pPr>
-              <w:autoSpaceDE w:val="0"/>
-              <w:autoSpaceDN w:val="0"/>
-              <w:adjustRightInd w:val="0"/>
-              <w:spacing w:line="360" w:lineRule="auto"/>
-              <w:rPr>
-                <w:rFonts w:ascii="Times New Roman" w:hAnsi="Times New Roman"/>
-                <w:i/>
-                <w:sz w:val="18"/>
-                <w:szCs w:val="24"/>
-              </w:rPr>
-            </w:pPr>
-          </w:p>
-        </w:tc>
-        <w:tc>
-          <w:tcPr>
-            <w:tcW w:w="882" w:type="dxa"/>
-            <w:vAlign w:val="center"/>
-          </w:tcPr>
-          <w:p>
-            <w:pPr>
-              <w:autoSpaceDE w:val="0"/>
-              <w:autoSpaceDN w:val="0"/>
-              <w:adjustRightInd w:val="0"/>
-              <w:spacing w:line="360" w:lineRule="auto"/>
-              <w:jc w:val="center"/>
-              <w:cnfStyle w:val="000000000000" w:firstRow="0" w:lastRow="0" w:firstColumn="0" w:lastColumn="0" w:oddVBand="0" w:evenVBand="0" w:oddHBand="0" w:evenHBand="0" w:firstRowFirstColumn="0" w:firstRowLastColumn="0" w:lastRowFirstColumn="0" w:lastRowLastColumn="0"/>
-              <w:rPr>
-                <w:rFonts w:ascii="Times New Roman" w:hAnsi="Times New Roman"/>
-                <w:i/>
-                <w:sz w:val="22"/>
-                <w:szCs w:val="24"/>
-              </w:rPr>
-            </w:pPr>
-          </w:p>
-        </w:tc>
-        <w:tc>
-          <w:tcPr>
-            <w:tcW w:w="962" w:type="dxa"/>
-            <w:vAlign w:val="center"/>
-          </w:tcPr>
-          <w:p>
-            <w:pPr>
-              <w:autoSpaceDE w:val="0"/>
-              <w:autoSpaceDN w:val="0"/>
-              <w:adjustRightInd w:val="0"/>
-              <w:spacing w:line="360" w:lineRule="auto"/>
-              <w:jc w:val="center"/>
-              <w:cnfStyle w:val="000000000000" w:firstRow="0" w:lastRow="0" w:firstColumn="0" w:lastColumn="0" w:oddVBand="0" w:evenVBand="0" w:oddHBand="0" w:evenHBand="0" w:firstRowFirstColumn="0" w:firstRowLastColumn="0" w:lastRowFirstColumn="0" w:lastRowLastColumn="0"/>
-              <w:rPr>
-                <w:rFonts w:ascii="Times New Roman" w:hAnsi="Times New Roman"/>
-                <w:i/>
-                <w:sz w:val="22"/>
-                <w:szCs w:val="24"/>
-              </w:rPr>
-            </w:pPr>
-          </w:p>
-        </w:tc>
-        <w:tc>
-          <w:tcPr>
-            <w:tcW w:w="963" w:type="dxa"/>
-            <w:vAlign w:val="center"/>
-          </w:tcPr>
-          <w:p>
-            <w:pPr>
-              <w:autoSpaceDE w:val="0"/>
-              <w:autoSpaceDN w:val="0"/>
-              <w:adjustRightInd w:val="0"/>
-              <w:spacing w:line="360" w:lineRule="auto"/>
-              <w:jc w:val="center"/>
-              <w:cnfStyle w:val="000000000000" w:firstRow="0" w:lastRow="0" w:firstColumn="0" w:lastColumn="0" w:oddVBand="0" w:evenVBand="0" w:oddHBand="0" w:evenHBand="0" w:firstRowFirstColumn="0" w:firstRowLastColumn="0" w:lastRowFirstColumn="0" w:lastRowLastColumn="0"/>
-              <w:rPr>
-                <w:rFonts w:ascii="Times New Roman" w:hAnsi="Times New Roman"/>
-                <w:i/>
-                <w:sz w:val="22"/>
-                <w:szCs w:val="24"/>
-              </w:rPr>
-            </w:pPr>
-          </w:p>
-        </w:tc>
-        <w:tc>
-          <w:tcPr>
-            <w:tcW w:w="964" w:type="dxa"/>
-            <w:vAlign w:val="center"/>
-          </w:tcPr>
-          <w:p>
-            <w:pPr>
-              <w:autoSpaceDE w:val="0"/>
-              <w:autoSpaceDN w:val="0"/>
-              <w:adjustRightInd w:val="0"/>
-              <w:spacing w:line="360" w:lineRule="auto"/>
-              <w:jc w:val="center"/>
-              <w:cnfStyle w:val="000000000000" w:firstRow="0" w:lastRow="0" w:firstColumn="0" w:lastColumn="0" w:oddVBand="0" w:evenVBand="0" w:oddHBand="0" w:evenHBand="0" w:firstRowFirstColumn="0" w:firstRowLastColumn="0" w:lastRowFirstColumn="0" w:lastRowLastColumn="0"/>
-              <w:rPr>
-                <w:rFonts w:ascii="Times New Roman" w:hAnsi="Times New Roman"/>
-                <w:i/>
-                <w:sz w:val="22"/>
-                <w:szCs w:val="24"/>
-              </w:rPr>
-            </w:pPr>
-          </w:p>
-        </w:tc>
-        <w:tc>
-          <w:tcPr>
-            <w:tcW w:w="964" w:type="dxa"/>
-            <w:vAlign w:val="center"/>
-          </w:tcPr>
-          <w:p>
-            <w:pPr>
-              <w:autoSpaceDE w:val="0"/>
-              <w:autoSpaceDN w:val="0"/>
-              <w:adjustRightInd w:val="0"/>
-              <w:spacing w:line="360" w:lineRule="auto"/>
-              <w:jc w:val="center"/>
-              <w:cnfStyle w:val="000000000000" w:firstRow="0" w:lastRow="0" w:firstColumn="0" w:lastColumn="0" w:oddVBand="0" w:evenVBand="0" w:oddHBand="0" w:evenHBand="0" w:firstRowFirstColumn="0" w:firstRowLastColumn="0" w:lastRowFirstColumn="0" w:lastRowLastColumn="0"/>
-              <w:rPr>
-                <w:rFonts w:ascii="Times New Roman" w:hAnsi="Times New Roman"/>
-                <w:i/>
-                <w:sz w:val="22"/>
-                <w:szCs w:val="24"/>
-              </w:rPr>
-            </w:pPr>
-          </w:p>
-        </w:tc>
-        <w:tc>
-          <w:tcPr>
-            <w:tcW w:w="884" w:type="dxa"/>
-            <w:vAlign w:val="center"/>
-          </w:tcPr>
-          <w:p>
-            <w:pPr>
-              <w:autoSpaceDE w:val="0"/>
-              <w:autoSpaceDN w:val="0"/>
-              <w:adjustRightInd w:val="0"/>
-              <w:spacing w:line="360" w:lineRule="auto"/>
-              <w:jc w:val="center"/>
-              <w:cnfStyle w:val="000000000000" w:firstRow="0" w:lastRow="0" w:firstColumn="0" w:lastColumn="0" w:oddVBand="0" w:evenVBand="0" w:oddHBand="0" w:evenHBand="0" w:firstRowFirstColumn="0" w:firstRowLastColumn="0" w:lastRowFirstColumn="0" w:lastRowLastColumn="0"/>
-              <w:rPr>
-                <w:rFonts w:ascii="Times New Roman" w:hAnsi="Times New Roman"/>
-                <w:i/>
-                <w:sz w:val="22"/>
-                <w:szCs w:val="24"/>
-              </w:rPr>
-            </w:pPr>
-          </w:p>
-        </w:tc>
-        <w:tc>
-          <w:tcPr>
-            <w:tcW w:w="964" w:type="dxa"/>
-            <w:vAlign w:val="center"/>
-          </w:tcPr>
-          <w:p>
-            <w:pPr>
-              <w:autoSpaceDE w:val="0"/>
-              <w:autoSpaceDN w:val="0"/>
-              <w:adjustRightInd w:val="0"/>
-              <w:spacing w:line="360" w:lineRule="auto"/>
-              <w:jc w:val="center"/>
-              <w:cnfStyle w:val="000000000000" w:firstRow="0" w:lastRow="0" w:firstColumn="0" w:lastColumn="0" w:oddVBand="0" w:evenVBand="0" w:oddHBand="0" w:evenHBand="0" w:firstRowFirstColumn="0" w:firstRowLastColumn="0" w:lastRowFirstColumn="0" w:lastRowLastColumn="0"/>
-              <w:rPr>
-                <w:rFonts w:ascii="Times New Roman" w:hAnsi="Times New Roman"/>
-                <w:i/>
-                <w:sz w:val="22"/>
-                <w:szCs w:val="24"/>
-              </w:rPr>
-            </w:pPr>
-          </w:p>
-        </w:tc>
-        <w:tc>
-          <w:tcPr>
-            <w:tcW w:w="964" w:type="dxa"/>
-            <w:vAlign w:val="center"/>
-          </w:tcPr>
-          <w:p>
-            <w:pPr>
-              <w:autoSpaceDE w:val="0"/>
-              <w:autoSpaceDN w:val="0"/>
-              <w:adjustRightInd w:val="0"/>
-              <w:spacing w:line="360" w:lineRule="auto"/>
-              <w:jc w:val="center"/>
-              <w:cnfStyle w:val="000000000000" w:firstRow="0" w:lastRow="0" w:firstColumn="0" w:lastColumn="0" w:oddVBand="0" w:evenVBand="0" w:oddHBand="0" w:evenHBand="0" w:firstRowFirstColumn="0" w:firstRowLastColumn="0" w:lastRowFirstColumn="0" w:lastRowLastColumn="0"/>
-              <w:rPr>
-                <w:rFonts w:ascii="Times New Roman" w:hAnsi="Times New Roman"/>
-                <w:i/>
-                <w:sz w:val="22"/>
-                <w:szCs w:val="24"/>
-              </w:rPr>
-            </w:pPr>
-          </w:p>
-        </w:tc>
-        <w:tc>
-          <w:tcPr>
-            <w:tcW w:w="823" w:type="dxa"/>
-            <w:vAlign w:val="center"/>
-          </w:tcPr>
-          <w:p>
-            <w:pPr>
-              <w:autoSpaceDE w:val="0"/>
-              <w:autoSpaceDN w:val="0"/>
-              <w:adjustRightInd w:val="0"/>
-              <w:spacing w:line="360" w:lineRule="auto"/>
-              <w:jc w:val="center"/>
-              <w:cnfStyle w:val="000000000000" w:firstRow="0" w:lastRow="0" w:firstColumn="0" w:lastColumn="0" w:oddVBand="0" w:evenVBand="0" w:oddHBand="0" w:evenHBand="0" w:firstRowFirstColumn="0" w:firstRowLastColumn="0" w:lastRowFirstColumn="0" w:lastRowLastColumn="0"/>
-              <w:rPr>
-                <w:rFonts w:ascii="Times New Roman" w:hAnsi="Times New Roman"/>
-                <w:i/>
-                <w:sz w:val="22"/>
-                <w:szCs w:val="24"/>
-              </w:rPr>
-            </w:pPr>
-          </w:p>
-        </w:tc>
-      </w:tr>
-      <w:tr>
-        <w:trPr>
-          <w:trHeight w:val="897"/>
-        </w:trPr>
-        <w:tc>
-          <w:tcPr>
-            <w:cnfStyle w:val="001000000000" w:firstRow="0" w:lastRow="0" w:firstColumn="1" w:lastColumn="0" w:oddVBand="0" w:evenVBand="0" w:oddHBand="0" w:evenHBand="0" w:firstRowFirstColumn="0" w:firstRowLastColumn="0" w:lastRowFirstColumn="0" w:lastRowLastColumn="0"/>
-            <w:tcW w:w="1798" w:type="dxa"/>
-            <w:shd w:val="clear" w:color="auto" w:fill="D9D9D9" w:themeFill="background1" w:themeFillShade="D9"/>
-            <w:vAlign w:val="center"/>
-          </w:tcPr>
-          <w:p>
-            <w:pPr>
-              <w:autoSpaceDE w:val="0"/>
-              <w:autoSpaceDN w:val="0"/>
-              <w:adjustRightInd w:val="0"/>
-              <w:spacing w:line="360" w:lineRule="auto"/>
-              <w:rPr>
-                <w:rFonts w:ascii="Times New Roman" w:hAnsi="Times New Roman"/>
-                <w:i/>
-                <w:sz w:val="18"/>
-                <w:szCs w:val="24"/>
-              </w:rPr>
-            </w:pPr>
-          </w:p>
-        </w:tc>
-        <w:tc>
-          <w:tcPr>
-            <w:tcW w:w="882" w:type="dxa"/>
-            <w:vAlign w:val="center"/>
-          </w:tcPr>
-          <w:p>
-            <w:pPr>
-              <w:autoSpaceDE w:val="0"/>
-              <w:autoSpaceDN w:val="0"/>
-              <w:adjustRightInd w:val="0"/>
-              <w:spacing w:line="360" w:lineRule="auto"/>
-              <w:jc w:val="center"/>
-              <w:cnfStyle w:val="000000000000" w:firstRow="0" w:lastRow="0" w:firstColumn="0" w:lastColumn="0" w:oddVBand="0" w:evenVBand="0" w:oddHBand="0" w:evenHBand="0" w:firstRowFirstColumn="0" w:firstRowLastColumn="0" w:lastRowFirstColumn="0" w:lastRowLastColumn="0"/>
-              <w:rPr>
-                <w:rFonts w:ascii="Times New Roman" w:hAnsi="Times New Roman"/>
-                <w:i/>
-                <w:sz w:val="22"/>
-                <w:szCs w:val="24"/>
-              </w:rPr>
-            </w:pPr>
-          </w:p>
-        </w:tc>
-        <w:tc>
-          <w:tcPr>
-            <w:tcW w:w="962" w:type="dxa"/>
-            <w:vAlign w:val="center"/>
-          </w:tcPr>
-          <w:p>
-            <w:pPr>
-              <w:autoSpaceDE w:val="0"/>
-              <w:autoSpaceDN w:val="0"/>
-              <w:adjustRightInd w:val="0"/>
-              <w:spacing w:line="360" w:lineRule="auto"/>
-              <w:jc w:val="center"/>
-              <w:cnfStyle w:val="000000000000" w:firstRow="0" w:lastRow="0" w:firstColumn="0" w:lastColumn="0" w:oddVBand="0" w:evenVBand="0" w:oddHBand="0" w:evenHBand="0" w:firstRowFirstColumn="0" w:firstRowLastColumn="0" w:lastRowFirstColumn="0" w:lastRowLastColumn="0"/>
-              <w:rPr>
-                <w:rFonts w:ascii="Times New Roman" w:hAnsi="Times New Roman"/>
-                <w:i/>
-                <w:sz w:val="22"/>
-                <w:szCs w:val="24"/>
-              </w:rPr>
-            </w:pPr>
-          </w:p>
-        </w:tc>
-        <w:tc>
-          <w:tcPr>
-            <w:tcW w:w="963" w:type="dxa"/>
-            <w:vAlign w:val="center"/>
-          </w:tcPr>
-          <w:p>
-            <w:pPr>
-              <w:autoSpaceDE w:val="0"/>
-              <w:autoSpaceDN w:val="0"/>
-              <w:adjustRightInd w:val="0"/>
-              <w:spacing w:line="360" w:lineRule="auto"/>
-              <w:jc w:val="center"/>
-              <w:cnfStyle w:val="000000000000" w:firstRow="0" w:lastRow="0" w:firstColumn="0" w:lastColumn="0" w:oddVBand="0" w:evenVBand="0" w:oddHBand="0" w:evenHBand="0" w:firstRowFirstColumn="0" w:firstRowLastColumn="0" w:lastRowFirstColumn="0" w:lastRowLastColumn="0"/>
-              <w:rPr>
-                <w:rFonts w:ascii="Times New Roman" w:hAnsi="Times New Roman"/>
-                <w:i/>
-                <w:sz w:val="22"/>
-                <w:szCs w:val="24"/>
-              </w:rPr>
-            </w:pPr>
-          </w:p>
-        </w:tc>
-        <w:tc>
-          <w:tcPr>
-            <w:tcW w:w="964" w:type="dxa"/>
-            <w:vAlign w:val="center"/>
-          </w:tcPr>
-          <w:p>
-            <w:pPr>
-              <w:autoSpaceDE w:val="0"/>
-              <w:autoSpaceDN w:val="0"/>
-              <w:adjustRightInd w:val="0"/>
-              <w:spacing w:line="360" w:lineRule="auto"/>
-              <w:jc w:val="center"/>
-              <w:cnfStyle w:val="000000000000" w:firstRow="0" w:lastRow="0" w:firstColumn="0" w:lastColumn="0" w:oddVBand="0" w:evenVBand="0" w:oddHBand="0" w:evenHBand="0" w:firstRowFirstColumn="0" w:firstRowLastColumn="0" w:lastRowFirstColumn="0" w:lastRowLastColumn="0"/>
-              <w:rPr>
-                <w:rFonts w:ascii="Times New Roman" w:hAnsi="Times New Roman"/>
-                <w:i/>
-                <w:sz w:val="22"/>
-                <w:szCs w:val="24"/>
-              </w:rPr>
-            </w:pPr>
-          </w:p>
-        </w:tc>
-        <w:tc>
-          <w:tcPr>
-            <w:tcW w:w="964" w:type="dxa"/>
-            <w:vAlign w:val="center"/>
-          </w:tcPr>
-          <w:p>
-            <w:pPr>
-              <w:autoSpaceDE w:val="0"/>
-              <w:autoSpaceDN w:val="0"/>
-              <w:adjustRightInd w:val="0"/>
-              <w:spacing w:line="360" w:lineRule="auto"/>
-              <w:jc w:val="center"/>
-              <w:cnfStyle w:val="000000000000" w:firstRow="0" w:lastRow="0" w:firstColumn="0" w:lastColumn="0" w:oddVBand="0" w:evenVBand="0" w:oddHBand="0" w:evenHBand="0" w:firstRowFirstColumn="0" w:firstRowLastColumn="0" w:lastRowFirstColumn="0" w:lastRowLastColumn="0"/>
-              <w:rPr>
-                <w:rFonts w:ascii="Times New Roman" w:hAnsi="Times New Roman"/>
-                <w:i/>
-                <w:sz w:val="22"/>
-                <w:szCs w:val="24"/>
-              </w:rPr>
-            </w:pPr>
-          </w:p>
-        </w:tc>
-        <w:tc>
-          <w:tcPr>
-            <w:tcW w:w="884" w:type="dxa"/>
-            <w:vAlign w:val="center"/>
-          </w:tcPr>
-          <w:p>
-            <w:pPr>
-              <w:autoSpaceDE w:val="0"/>
-              <w:autoSpaceDN w:val="0"/>
-              <w:adjustRightInd w:val="0"/>
-              <w:spacing w:line="360" w:lineRule="auto"/>
-              <w:jc w:val="center"/>
-              <w:cnfStyle w:val="000000000000" w:firstRow="0" w:lastRow="0" w:firstColumn="0" w:lastColumn="0" w:oddVBand="0" w:evenVBand="0" w:oddHBand="0" w:evenHBand="0" w:firstRowFirstColumn="0" w:firstRowLastColumn="0" w:lastRowFirstColumn="0" w:lastRowLastColumn="0"/>
-              <w:rPr>
-                <w:rFonts w:ascii="Times New Roman" w:hAnsi="Times New Roman"/>
-                <w:i/>
-                <w:sz w:val="22"/>
-                <w:szCs w:val="24"/>
-              </w:rPr>
-            </w:pPr>
-          </w:p>
-        </w:tc>
-        <w:tc>
-          <w:tcPr>
-            <w:tcW w:w="964" w:type="dxa"/>
-            <w:vAlign w:val="center"/>
-          </w:tcPr>
-          <w:p>
-            <w:pPr>
-              <w:autoSpaceDE w:val="0"/>
-              <w:autoSpaceDN w:val="0"/>
-              <w:adjustRightInd w:val="0"/>
-              <w:spacing w:line="360" w:lineRule="auto"/>
-              <w:jc w:val="center"/>
-              <w:cnfStyle w:val="000000000000" w:firstRow="0" w:lastRow="0" w:firstColumn="0" w:lastColumn="0" w:oddVBand="0" w:evenVBand="0" w:oddHBand="0" w:evenHBand="0" w:firstRowFirstColumn="0" w:firstRowLastColumn="0" w:lastRowFirstColumn="0" w:lastRowLastColumn="0"/>
-              <w:rPr>
-                <w:rFonts w:ascii="Times New Roman" w:hAnsi="Times New Roman"/>
-                <w:i/>
-                <w:sz w:val="22"/>
-                <w:szCs w:val="24"/>
-              </w:rPr>
-            </w:pPr>
-          </w:p>
-        </w:tc>
-        <w:tc>
-          <w:tcPr>
-            <w:tcW w:w="964" w:type="dxa"/>
-            <w:vAlign w:val="center"/>
-          </w:tcPr>
-          <w:p>
-            <w:pPr>
-              <w:autoSpaceDE w:val="0"/>
-              <w:autoSpaceDN w:val="0"/>
-              <w:adjustRightInd w:val="0"/>
-              <w:spacing w:line="360" w:lineRule="auto"/>
-              <w:jc w:val="center"/>
-              <w:cnfStyle w:val="000000000000" w:firstRow="0" w:lastRow="0" w:firstColumn="0" w:lastColumn="0" w:oddVBand="0" w:evenVBand="0" w:oddHBand="0" w:evenHBand="0" w:firstRowFirstColumn="0" w:firstRowLastColumn="0" w:lastRowFirstColumn="0" w:lastRowLastColumn="0"/>
-              <w:rPr>
-                <w:rFonts w:ascii="Times New Roman" w:hAnsi="Times New Roman"/>
-                <w:i/>
-                <w:sz w:val="22"/>
-                <w:szCs w:val="24"/>
-              </w:rPr>
-            </w:pPr>
-          </w:p>
-        </w:tc>
-        <w:tc>
-          <w:tcPr>
-            <w:tcW w:w="823" w:type="dxa"/>
-            <w:vAlign w:val="center"/>
-          </w:tcPr>
-          <w:p>
-            <w:pPr>
-              <w:autoSpaceDE w:val="0"/>
-              <w:autoSpaceDN w:val="0"/>
-              <w:adjustRightInd w:val="0"/>
-              <w:spacing w:line="360" w:lineRule="auto"/>
-              <w:jc w:val="center"/>
-              <w:cnfStyle w:val="000000000000" w:firstRow="0" w:lastRow="0" w:firstColumn="0" w:lastColumn="0" w:oddVBand="0" w:evenVBand="0" w:oddHBand="0" w:evenHBand="0" w:firstRowFirstColumn="0" w:firstRowLastColumn="0" w:lastRowFirstColumn="0" w:lastRowLastColumn="0"/>
-              <w:rPr>
-                <w:rFonts w:ascii="Times New Roman" w:hAnsi="Times New Roman"/>
-                <w:i/>
-                <w:sz w:val="22"/>
-                <w:szCs w:val="24"/>
-              </w:rPr>
-            </w:pPr>
-          </w:p>
-        </w:tc>
-      </w:tr>
-    </w:tbl>
-    <w:p>
-      <w:pPr>
-        <w:autoSpaceDE w:val="0"/>
-        <w:autoSpaceDN w:val="0"/>
-        <w:adjustRightInd w:val="0"/>
-        <w:spacing w:line="360" w:lineRule="auto"/>
-        <w:rPr>
-          <w:rFonts w:ascii="Times New Roman" w:hAnsi="Times New Roman"/>
-          <w:i/>
-          <w:sz w:val="22"/>
-          <w:szCs w:val="24"/>
-        </w:rPr>
-      </w:pPr>
-      <w:r>
-        <w:rPr>
-          <w:rFonts w:ascii="Times New Roman" w:hAnsi="Times New Roman"/>
-          <w:i/>
-          <w:sz w:val="22"/>
-          <w:szCs w:val="24"/>
-        </w:rPr>
-        <w:t>TODO – To be filled in at a later date when requirements are more stable.</w:t>
-      </w:r>
-    </w:p>
-    <w:p>
-      <w:pPr>
         <w:pStyle w:val="TOCEntry"/>
         <w:spacing w:line="360" w:lineRule="auto"/>
         <w:rPr>
           <w:rFonts w:ascii="Times New Roman" w:hAnsi="Times New Roman"/>
         </w:rPr>
       </w:pPr>
-      <w:bookmarkStart w:id="37" w:name="_Toc439994696"/>
-      <w:bookmarkStart w:id="38" w:name="_Toc436854606"/>
-      <w:bookmarkStart w:id="39" w:name="_Toc436866674"/>
+      <w:bookmarkStart w:id="36" w:name="_Toc439994696"/>
+      <w:bookmarkStart w:id="37" w:name="_Toc436854606"/>
+      <w:bookmarkStart w:id="38" w:name="_Toc447196164"/>
       <w:r>
         <w:rPr>
           <w:rFonts w:ascii="Times New Roman" w:hAnsi="Times New Roman"/>
@@ -6237,9 +5162,9 @@
         <w:lastRenderedPageBreak/>
         <w:t>Appendix A: Glossary</w:t>
       </w:r>
+      <w:bookmarkEnd w:id="36"/>
       <w:bookmarkEnd w:id="37"/>
       <w:bookmarkEnd w:id="38"/>
-      <w:bookmarkEnd w:id="39"/>
     </w:p>
     <w:p>
       <w:pPr>
@@ -6254,9 +5179,9 @@
           <w:sz w:val="24"/>
         </w:rPr>
       </w:pPr>
-      <w:bookmarkStart w:id="40" w:name="_Toc439994698"/>
-      <w:bookmarkStart w:id="41" w:name="_Toc436854613"/>
-      <w:bookmarkStart w:id="42" w:name="_Toc436866681"/>
+      <w:bookmarkStart w:id="39" w:name="_Toc439994698"/>
+      <w:bookmarkStart w:id="40" w:name="_Toc436854613"/>
+      <w:bookmarkStart w:id="41" w:name="_Toc447196165"/>
       <w:r>
         <w:rPr>
           <w:rFonts w:ascii="Times New Roman" w:hAnsi="Times New Roman"/>
@@ -6288,6 +5213,7 @@
         </w:rPr>
         <w:t>ersatile command line tool that lets you communicate with an emulator instance or connected Android-powered device</w:t>
       </w:r>
+      <w:bookmarkEnd w:id="41"/>
     </w:p>
     <w:p>
       <w:pPr>
@@ -6302,6 +5228,7 @@
           <w:sz w:val="24"/>
         </w:rPr>
       </w:pPr>
+      <w:bookmarkStart w:id="42" w:name="_Toc447196166"/>
       <w:r>
         <w:rPr>
           <w:rFonts w:ascii="Times New Roman" w:hAnsi="Times New Roman"/>
@@ -6317,6 +5244,7 @@
         </w:rPr>
         <w:t>Android application package is the package file format used by the Android operating system for distribution and installation of mobile apps and middleware.</w:t>
       </w:r>
+      <w:bookmarkEnd w:id="42"/>
     </w:p>
     <w:p>
       <w:pPr>
@@ -6332,6 +5260,7 @@
         </w:rPr>
       </w:pPr>
       <w:bookmarkStart w:id="43" w:name="_Toc436854610"/>
+      <w:bookmarkStart w:id="44" w:name="_Toc447196167"/>
       <w:r>
         <w:rPr>
           <w:rFonts w:ascii="Times New Roman" w:hAnsi="Times New Roman"/>
@@ -6348,6 +5277,7 @@
         <w:t>Application Programming Interface. A set of routines, protocols, and tools that govern a software specification.</w:t>
       </w:r>
       <w:bookmarkEnd w:id="43"/>
+      <w:bookmarkEnd w:id="44"/>
     </w:p>
     <w:p>
       <w:pPr>
@@ -6362,8 +5292,9 @@
           <w:sz w:val="24"/>
         </w:rPr>
       </w:pPr>
-      <w:bookmarkStart w:id="44" w:name="_Toc436854609"/>
-      <w:bookmarkStart w:id="45" w:name="_Toc439994697"/>
+      <w:bookmarkStart w:id="45" w:name="_Toc436854609"/>
+      <w:bookmarkStart w:id="46" w:name="_Toc439994697"/>
+      <w:bookmarkStart w:id="47" w:name="_Toc447196168"/>
       <w:r>
         <w:rPr>
           <w:rFonts w:ascii="Times New Roman" w:hAnsi="Times New Roman"/>
@@ -6379,7 +5310,8 @@
         </w:rPr>
         <w:t>Graphical User Interface. An interface that allows users to interact with electronic devices through icons and visual indicators.</w:t>
       </w:r>
-      <w:bookmarkEnd w:id="44"/>
+      <w:bookmarkEnd w:id="45"/>
+      <w:bookmarkEnd w:id="47"/>
     </w:p>
     <w:p>
       <w:pPr>
@@ -6394,7 +5326,8 @@
           <w:sz w:val="24"/>
         </w:rPr>
       </w:pPr>
-      <w:bookmarkStart w:id="46" w:name="_Toc436854608"/>
+      <w:bookmarkStart w:id="48" w:name="_Toc436854608"/>
+      <w:bookmarkStart w:id="49" w:name="_Toc447196169"/>
       <w:r>
         <w:rPr>
           <w:rFonts w:ascii="Times New Roman" w:hAnsi="Times New Roman"/>
@@ -6426,7 +5359,8 @@
         </w:rPr>
         <w:t xml:space="preserve"> is for.</w:t>
       </w:r>
-      <w:bookmarkEnd w:id="46"/>
+      <w:bookmarkEnd w:id="48"/>
+      <w:bookmarkEnd w:id="49"/>
     </w:p>
     <w:p>
       <w:pPr>
@@ -6441,7 +5375,8 @@
           <w:sz w:val="24"/>
         </w:rPr>
       </w:pPr>
-      <w:bookmarkStart w:id="47" w:name="_Toc436854612"/>
+      <w:bookmarkStart w:id="50" w:name="_Toc436854612"/>
+      <w:bookmarkStart w:id="51" w:name="_Toc447196170"/>
       <w:r>
         <w:rPr>
           <w:rFonts w:ascii="Times New Roman" w:hAnsi="Times New Roman"/>
@@ -6457,7 +5392,8 @@
         </w:rPr>
         <w:t>Operating System. The software that the product runs on.</w:t>
       </w:r>
-      <w:bookmarkEnd w:id="47"/>
+      <w:bookmarkEnd w:id="50"/>
+      <w:bookmarkEnd w:id="51"/>
     </w:p>
     <w:p>
       <w:pPr>
@@ -6472,7 +5408,8 @@
           <w:sz w:val="24"/>
         </w:rPr>
       </w:pPr>
-      <w:bookmarkStart w:id="48" w:name="_Toc436854611"/>
+      <w:bookmarkStart w:id="52" w:name="_Toc436854611"/>
+      <w:bookmarkStart w:id="53" w:name="_Toc447196171"/>
       <w:r>
         <w:rPr>
           <w:rFonts w:ascii="Times New Roman" w:hAnsi="Times New Roman"/>
@@ -6504,7 +5441,8 @@
         </w:rPr>
         <w:t xml:space="preserve"> application programming interface. A light weight web based API. The client does not need to know the structure of the API but the server provides the information the client needs to interface with the service.</w:t>
       </w:r>
-      <w:bookmarkEnd w:id="48"/>
+      <w:bookmarkEnd w:id="52"/>
+      <w:bookmarkEnd w:id="53"/>
     </w:p>
     <w:p>
       <w:pPr>
@@ -6519,7 +5457,8 @@
           <w:sz w:val="24"/>
         </w:rPr>
       </w:pPr>
-      <w:bookmarkStart w:id="49" w:name="_Toc436854607"/>
+      <w:bookmarkStart w:id="54" w:name="_Toc436854607"/>
+      <w:bookmarkStart w:id="55" w:name="_Toc447196172"/>
       <w:r>
         <w:rPr>
           <w:rFonts w:ascii="Times New Roman" w:hAnsi="Times New Roman"/>
@@ -6535,6 +5474,7 @@
         </w:rPr>
         <w:t>Software Design Document</w:t>
       </w:r>
+      <w:bookmarkEnd w:id="55"/>
     </w:p>
     <w:p>
       <w:pPr>
@@ -6549,6 +5489,7 @@
           <w:sz w:val="24"/>
         </w:rPr>
       </w:pPr>
+      <w:bookmarkStart w:id="56" w:name="_Toc447196173"/>
       <w:r>
         <w:rPr>
           <w:rFonts w:ascii="Times New Roman" w:hAnsi="Times New Roman"/>
@@ -6564,7 +5505,8 @@
         </w:rPr>
         <w:t>Software Requirements Specification.</w:t>
       </w:r>
-      <w:bookmarkEnd w:id="49"/>
+      <w:bookmarkEnd w:id="54"/>
+      <w:bookmarkEnd w:id="56"/>
     </w:p>
     <w:p>
       <w:pPr>
@@ -6579,6 +5521,7 @@
           <w:sz w:val="24"/>
         </w:rPr>
       </w:pPr>
+      <w:bookmarkStart w:id="57" w:name="_Toc447196174"/>
       <w:r>
         <w:rPr>
           <w:rFonts w:ascii="Times New Roman" w:hAnsi="Times New Roman"/>
@@ -6594,8 +5537,8 @@
         </w:rPr>
         <w:t>Software Test Plan</w:t>
       </w:r>
-    </w:p>
-    <w:bookmarkEnd w:id="45"/>
+      <w:bookmarkEnd w:id="57"/>
+    </w:p>
     <w:p>
       <w:pPr>
         <w:pStyle w:val="TOCEntry"/>
@@ -6604,6 +5547,8 @@
           <w:rFonts w:ascii="Times New Roman" w:hAnsi="Times New Roman"/>
         </w:rPr>
       </w:pPr>
+      <w:bookmarkStart w:id="58" w:name="_Toc447196175"/>
+      <w:bookmarkEnd w:id="46"/>
       <w:r>
         <w:rPr>
           <w:rFonts w:ascii="Times New Roman" w:hAnsi="Times New Roman"/>
@@ -6622,33 +5567,9 @@
         </w:rPr>
         <w:t>: To Be Determined List</w:t>
       </w:r>
+      <w:bookmarkEnd w:id="39"/>
       <w:bookmarkEnd w:id="40"/>
-      <w:bookmarkEnd w:id="41"/>
-      <w:bookmarkEnd w:id="42"/>
-    </w:p>
-    <w:p>
-      <w:pPr>
-        <w:pStyle w:val="TOCEntry"/>
-        <w:numPr>
-          <w:ilvl w:val="0"/>
-          <w:numId w:val="7"/>
-        </w:numPr>
-        <w:rPr>
-          <w:rFonts w:ascii="Times New Roman" w:hAnsi="Times New Roman"/>
-          <w:b w:val="0"/>
-          <w:sz w:val="22"/>
-        </w:rPr>
-      </w:pPr>
-      <w:bookmarkStart w:id="50" w:name="_Toc436866682"/>
-      <w:r>
-        <w:rPr>
-          <w:rFonts w:ascii="Times New Roman" w:hAnsi="Times New Roman"/>
-          <w:b w:val="0"/>
-          <w:sz w:val="22"/>
-        </w:rPr>
-        <w:t>Requirements Matrix</w:t>
-      </w:r>
-      <w:bookmarkEnd w:id="50"/>
+      <w:bookmarkEnd w:id="58"/>
     </w:p>
     <w:p>
       <w:pPr>
@@ -6658,6 +5579,12 @@
           <w:rFonts w:ascii="Times New Roman" w:hAnsi="Times New Roman"/>
         </w:rPr>
       </w:pPr>
+      <w:r>
+        <w:rPr>
+          <w:rFonts w:ascii="Times New Roman" w:hAnsi="Times New Roman"/>
+        </w:rPr>
+        <w:t>None</w:t>
+      </w:r>
     </w:p>
     <w:sectPr>
       <w:headerReference w:type="default" r:id="rId24"/>
@@ -6672,7 +5599,7 @@
 </file>
 
 <file path=word/endnotes.xml><?xml version="1.0" encoding="utf-8"?>
-<w:endnotes xmlns:wpc="http://schemas.microsoft.com/office/word/2010/wordprocessingCanvas" xmlns:mc="http://schemas.openxmlformats.org/markup-compatibility/2006" xmlns:o="urn:schemas-microsoft-com:office:office" xmlns:r="http://schemas.openxmlformats.org/officeDocument/2006/relationships" xmlns:m="http://schemas.openxmlformats.org/officeDocument/2006/math" xmlns:v="urn:schemas-microsoft-com:vml" xmlns:wp14="http://schemas.microsoft.com/office/word/2010/wordprocessingDrawing" xmlns:wp="http://schemas.openxmlformats.org/drawingml/2006/wordprocessingDrawing" xmlns:w10="urn:schemas-microsoft-com:office:word" xmlns:w="http://schemas.openxmlformats.org/wordprocessingml/2006/main" xmlns:w14="http://schemas.microsoft.com/office/word/2010/wordml" xmlns:w15="http://schemas.microsoft.com/office/word/2012/wordml" xmlns:wpg="http://schemas.microsoft.com/office/word/2010/wordprocessingGroup" xmlns:wpi="http://schemas.microsoft.com/office/word/2010/wordprocessingInk" xmlns:wne="http://schemas.microsoft.com/office/word/2006/wordml" xmlns:wps="http://schemas.microsoft.com/office/word/2010/wordprocessingShape" mc:Ignorable="w14 w15 wp14">
+<w:endnotes xmlns:wpc="http://schemas.microsoft.com/office/word/2010/wordprocessingCanvas" xmlns:cx="http://schemas.microsoft.com/office/drawing/2014/chartex" xmlns:cx1="http://schemas.microsoft.com/office/drawing/2015/9/8/chartex" xmlns:mc="http://schemas.openxmlformats.org/markup-compatibility/2006" xmlns:o="urn:schemas-microsoft-com:office:office" xmlns:r="http://schemas.openxmlformats.org/officeDocument/2006/relationships" xmlns:m="http://schemas.openxmlformats.org/officeDocument/2006/math" xmlns:v="urn:schemas-microsoft-com:vml" xmlns:wp14="http://schemas.microsoft.com/office/word/2010/wordprocessingDrawing" xmlns:wp="http://schemas.openxmlformats.org/drawingml/2006/wordprocessingDrawing" xmlns:w10="urn:schemas-microsoft-com:office:word" xmlns:w="http://schemas.openxmlformats.org/wordprocessingml/2006/main" xmlns:w14="http://schemas.microsoft.com/office/word/2010/wordml" xmlns:w15="http://schemas.microsoft.com/office/word/2012/wordml" xmlns:w16se="http://schemas.microsoft.com/office/word/2015/wordml/symex" xmlns:wpg="http://schemas.microsoft.com/office/word/2010/wordprocessingGroup" xmlns:wpi="http://schemas.microsoft.com/office/word/2010/wordprocessingInk" xmlns:wne="http://schemas.microsoft.com/office/word/2006/wordml" xmlns:wps="http://schemas.microsoft.com/office/word/2010/wordprocessingShape" mc:Ignorable="w14 w15 w16se wp14">
   <w:endnote w:type="separator" w:id="-1">
     <w:p>
       <w:r>
@@ -6691,7 +5618,7 @@
 </file>
 
 <file path=word/footer1.xml><?xml version="1.0" encoding="utf-8"?>
-<w:ftr xmlns:wpc="http://schemas.microsoft.com/office/word/2010/wordprocessingCanvas" xmlns:mc="http://schemas.openxmlformats.org/markup-compatibility/2006" xmlns:o="urn:schemas-microsoft-com:office:office" xmlns:r="http://schemas.openxmlformats.org/officeDocument/2006/relationships" xmlns:m="http://schemas.openxmlformats.org/officeDocument/2006/math" xmlns:v="urn:schemas-microsoft-com:vml" xmlns:wp14="http://schemas.microsoft.com/office/word/2010/wordprocessingDrawing" xmlns:wp="http://schemas.openxmlformats.org/drawingml/2006/wordprocessingDrawing" xmlns:w10="urn:schemas-microsoft-com:office:word" xmlns:w="http://schemas.openxmlformats.org/wordprocessingml/2006/main" xmlns:w14="http://schemas.microsoft.com/office/word/2010/wordml" xmlns:w15="http://schemas.microsoft.com/office/word/2012/wordml" xmlns:wpg="http://schemas.microsoft.com/office/word/2010/wordprocessingGroup" xmlns:wpi="http://schemas.microsoft.com/office/word/2010/wordprocessingInk" xmlns:wne="http://schemas.microsoft.com/office/word/2006/wordml" xmlns:wps="http://schemas.microsoft.com/office/word/2010/wordprocessingShape" mc:Ignorable="w14 w15 wp14">
+<w:ftr xmlns:wpc="http://schemas.microsoft.com/office/word/2010/wordprocessingCanvas" xmlns:cx="http://schemas.microsoft.com/office/drawing/2014/chartex" xmlns:cx1="http://schemas.microsoft.com/office/drawing/2015/9/8/chartex" xmlns:mc="http://schemas.openxmlformats.org/markup-compatibility/2006" xmlns:o="urn:schemas-microsoft-com:office:office" xmlns:r="http://schemas.openxmlformats.org/officeDocument/2006/relationships" xmlns:m="http://schemas.openxmlformats.org/officeDocument/2006/math" xmlns:v="urn:schemas-microsoft-com:vml" xmlns:wp14="http://schemas.microsoft.com/office/word/2010/wordprocessingDrawing" xmlns:wp="http://schemas.openxmlformats.org/drawingml/2006/wordprocessingDrawing" xmlns:w10="urn:schemas-microsoft-com:office:word" xmlns:w="http://schemas.openxmlformats.org/wordprocessingml/2006/main" xmlns:w14="http://schemas.microsoft.com/office/word/2010/wordml" xmlns:w15="http://schemas.microsoft.com/office/word/2012/wordml" xmlns:w16se="http://schemas.microsoft.com/office/word/2015/wordml/symex" xmlns:wpg="http://schemas.microsoft.com/office/word/2010/wordprocessingGroup" xmlns:wpi="http://schemas.microsoft.com/office/word/2010/wordprocessingInk" xmlns:wne="http://schemas.microsoft.com/office/word/2006/wordml" xmlns:wps="http://schemas.microsoft.com/office/word/2010/wordprocessingShape" mc:Ignorable="w14 w15 w16se wp14">
   <w:p>
     <w:pPr>
       <w:pStyle w:val="Footer"/>
@@ -6701,7 +5628,7 @@
 </file>
 
 <file path=word/footnotes.xml><?xml version="1.0" encoding="utf-8"?>
-<w:footnotes xmlns:wpc="http://schemas.microsoft.com/office/word/2010/wordprocessingCanvas" xmlns:mc="http://schemas.openxmlformats.org/markup-compatibility/2006" xmlns:o="urn:schemas-microsoft-com:office:office" xmlns:r="http://schemas.openxmlformats.org/officeDocument/2006/relationships" xmlns:m="http://schemas.openxmlformats.org/officeDocument/2006/math" xmlns:v="urn:schemas-microsoft-com:vml" xmlns:wp14="http://schemas.microsoft.com/office/word/2010/wordprocessingDrawing" xmlns:wp="http://schemas.openxmlformats.org/drawingml/2006/wordprocessingDrawing" xmlns:w10="urn:schemas-microsoft-com:office:word" xmlns:w="http://schemas.openxmlformats.org/wordprocessingml/2006/main" xmlns:w14="http://schemas.microsoft.com/office/word/2010/wordml" xmlns:w15="http://schemas.microsoft.com/office/word/2012/wordml" xmlns:wpg="http://schemas.microsoft.com/office/word/2010/wordprocessingGroup" xmlns:wpi="http://schemas.microsoft.com/office/word/2010/wordprocessingInk" xmlns:wne="http://schemas.microsoft.com/office/word/2006/wordml" xmlns:wps="http://schemas.microsoft.com/office/word/2010/wordprocessingShape" mc:Ignorable="w14 w15 wp14">
+<w:footnotes xmlns:wpc="http://schemas.microsoft.com/office/word/2010/wordprocessingCanvas" xmlns:cx="http://schemas.microsoft.com/office/drawing/2014/chartex" xmlns:cx1="http://schemas.microsoft.com/office/drawing/2015/9/8/chartex" xmlns:mc="http://schemas.openxmlformats.org/markup-compatibility/2006" xmlns:o="urn:schemas-microsoft-com:office:office" xmlns:r="http://schemas.openxmlformats.org/officeDocument/2006/relationships" xmlns:m="http://schemas.openxmlformats.org/officeDocument/2006/math" xmlns:v="urn:schemas-microsoft-com:vml" xmlns:wp14="http://schemas.microsoft.com/office/word/2010/wordprocessingDrawing" xmlns:wp="http://schemas.openxmlformats.org/drawingml/2006/wordprocessingDrawing" xmlns:w10="urn:schemas-microsoft-com:office:word" xmlns:w="http://schemas.openxmlformats.org/wordprocessingml/2006/main" xmlns:w14="http://schemas.microsoft.com/office/word/2010/wordml" xmlns:w15="http://schemas.microsoft.com/office/word/2012/wordml" xmlns:w16se="http://schemas.microsoft.com/office/word/2015/wordml/symex" xmlns:wpg="http://schemas.microsoft.com/office/word/2010/wordprocessingGroup" xmlns:wpi="http://schemas.microsoft.com/office/word/2010/wordprocessingInk" xmlns:wne="http://schemas.microsoft.com/office/word/2006/wordml" xmlns:wps="http://schemas.microsoft.com/office/word/2010/wordprocessingShape" mc:Ignorable="w14 w15 w16se wp14">
   <w:footnote w:type="separator" w:id="-1">
     <w:p>
       <w:r>
@@ -6720,7 +5647,7 @@
 </file>
 
 <file path=word/header1.xml><?xml version="1.0" encoding="utf-8"?>
-<w:hdr xmlns:wpc="http://schemas.microsoft.com/office/word/2010/wordprocessingCanvas" xmlns:mc="http://schemas.openxmlformats.org/markup-compatibility/2006" xmlns:o="urn:schemas-microsoft-com:office:office" xmlns:r="http://schemas.openxmlformats.org/officeDocument/2006/relationships" xmlns:m="http://schemas.openxmlformats.org/officeDocument/2006/math" xmlns:v="urn:schemas-microsoft-com:vml" xmlns:wp14="http://schemas.microsoft.com/office/word/2010/wordprocessingDrawing" xmlns:wp="http://schemas.openxmlformats.org/drawingml/2006/wordprocessingDrawing" xmlns:w10="urn:schemas-microsoft-com:office:word" xmlns:w="http://schemas.openxmlformats.org/wordprocessingml/2006/main" xmlns:w14="http://schemas.microsoft.com/office/word/2010/wordml" xmlns:w15="http://schemas.microsoft.com/office/word/2012/wordml" xmlns:wpg="http://schemas.microsoft.com/office/word/2010/wordprocessingGroup" xmlns:wpi="http://schemas.microsoft.com/office/word/2010/wordprocessingInk" xmlns:wne="http://schemas.microsoft.com/office/word/2006/wordml" xmlns:wps="http://schemas.microsoft.com/office/word/2010/wordprocessingShape" mc:Ignorable="w14 w15 wp14">
+<w:hdr xmlns:wpc="http://schemas.microsoft.com/office/word/2010/wordprocessingCanvas" xmlns:cx="http://schemas.microsoft.com/office/drawing/2014/chartex" xmlns:cx1="http://schemas.microsoft.com/office/drawing/2015/9/8/chartex" xmlns:mc="http://schemas.openxmlformats.org/markup-compatibility/2006" xmlns:o="urn:schemas-microsoft-com:office:office" xmlns:r="http://schemas.openxmlformats.org/officeDocument/2006/relationships" xmlns:m="http://schemas.openxmlformats.org/officeDocument/2006/math" xmlns:v="urn:schemas-microsoft-com:vml" xmlns:wp14="http://schemas.microsoft.com/office/word/2010/wordprocessingDrawing" xmlns:wp="http://schemas.openxmlformats.org/drawingml/2006/wordprocessingDrawing" xmlns:w10="urn:schemas-microsoft-com:office:word" xmlns:w="http://schemas.openxmlformats.org/wordprocessingml/2006/main" xmlns:w14="http://schemas.microsoft.com/office/word/2010/wordml" xmlns:w15="http://schemas.microsoft.com/office/word/2012/wordml" xmlns:w16se="http://schemas.microsoft.com/office/word/2015/wordml/symex" xmlns:wpg="http://schemas.microsoft.com/office/word/2010/wordprocessingGroup" xmlns:wpi="http://schemas.microsoft.com/office/word/2010/wordprocessingInk" xmlns:wne="http://schemas.microsoft.com/office/word/2006/wordml" xmlns:wps="http://schemas.microsoft.com/office/word/2010/wordprocessingShape" mc:Ignorable="w14 w15 w16se wp14">
   <w:p>
     <w:pPr>
       <w:pStyle w:val="Header"/>
@@ -6762,7 +5689,7 @@
       <w:rPr>
         <w:noProof/>
       </w:rPr>
-      <w:t>iii</w:t>
+      <w:t>ii</w:t>
     </w:r>
     <w:r>
       <w:rPr>
@@ -6775,7 +5702,7 @@
 </file>
 
 <file path=word/header2.xml><?xml version="1.0" encoding="utf-8"?>
-<w:hdr xmlns:wpc="http://schemas.microsoft.com/office/word/2010/wordprocessingCanvas" xmlns:mc="http://schemas.openxmlformats.org/markup-compatibility/2006" xmlns:o="urn:schemas-microsoft-com:office:office" xmlns:r="http://schemas.openxmlformats.org/officeDocument/2006/relationships" xmlns:m="http://schemas.openxmlformats.org/officeDocument/2006/math" xmlns:v="urn:schemas-microsoft-com:vml" xmlns:wp14="http://schemas.microsoft.com/office/word/2010/wordprocessingDrawing" xmlns:wp="http://schemas.openxmlformats.org/drawingml/2006/wordprocessingDrawing" xmlns:w10="urn:schemas-microsoft-com:office:word" xmlns:w="http://schemas.openxmlformats.org/wordprocessingml/2006/main" xmlns:w14="http://schemas.microsoft.com/office/word/2010/wordml" xmlns:w15="http://schemas.microsoft.com/office/word/2012/wordml" xmlns:wpg="http://schemas.microsoft.com/office/word/2010/wordprocessingGroup" xmlns:wpi="http://schemas.microsoft.com/office/word/2010/wordprocessingInk" xmlns:wne="http://schemas.microsoft.com/office/word/2006/wordml" xmlns:wps="http://schemas.microsoft.com/office/word/2010/wordprocessingShape" mc:Ignorable="w14 w15 wp14">
+<w:hdr xmlns:wpc="http://schemas.microsoft.com/office/word/2010/wordprocessingCanvas" xmlns:cx="http://schemas.microsoft.com/office/drawing/2014/chartex" xmlns:cx1="http://schemas.microsoft.com/office/drawing/2015/9/8/chartex" xmlns:mc="http://schemas.openxmlformats.org/markup-compatibility/2006" xmlns:o="urn:schemas-microsoft-com:office:office" xmlns:r="http://schemas.openxmlformats.org/officeDocument/2006/relationships" xmlns:m="http://schemas.openxmlformats.org/officeDocument/2006/math" xmlns:v="urn:schemas-microsoft-com:vml" xmlns:wp14="http://schemas.microsoft.com/office/word/2010/wordprocessingDrawing" xmlns:wp="http://schemas.openxmlformats.org/drawingml/2006/wordprocessingDrawing" xmlns:w10="urn:schemas-microsoft-com:office:word" xmlns:w="http://schemas.openxmlformats.org/wordprocessingml/2006/main" xmlns:w14="http://schemas.microsoft.com/office/word/2010/wordml" xmlns:w15="http://schemas.microsoft.com/office/word/2012/wordml" xmlns:w16se="http://schemas.microsoft.com/office/word/2015/wordml/symex" xmlns:wpg="http://schemas.microsoft.com/office/word/2010/wordprocessingGroup" xmlns:wpi="http://schemas.microsoft.com/office/word/2010/wordprocessingInk" xmlns:wne="http://schemas.microsoft.com/office/word/2006/wordml" xmlns:wps="http://schemas.microsoft.com/office/word/2010/wordprocessingShape" mc:Ignorable="w14 w15 w16se wp14">
   <w:p>
     <w:pPr>
       <w:pStyle w:val="Header"/>
@@ -6824,7 +5751,7 @@
       <w:rPr>
         <w:noProof/>
       </w:rPr>
-      <w:t>9</w:t>
+      <w:t>10</w:t>
     </w:r>
     <w:r>
       <w:rPr>
@@ -6837,8 +5764,8 @@
 </file>
 
 <file path=word/numbering.xml><?xml version="1.0" encoding="utf-8"?>
-<w:numbering xmlns:wpc="http://schemas.microsoft.com/office/word/2010/wordprocessingCanvas" xmlns:mc="http://schemas.openxmlformats.org/markup-compatibility/2006" xmlns:o="urn:schemas-microsoft-com:office:office" xmlns:r="http://schemas.openxmlformats.org/officeDocument/2006/relationships" xmlns:m="http://schemas.openxmlformats.org/officeDocument/2006/math" xmlns:v="urn:schemas-microsoft-com:vml" xmlns:wp14="http://schemas.microsoft.com/office/word/2010/wordprocessingDrawing" xmlns:wp="http://schemas.openxmlformats.org/drawingml/2006/wordprocessingDrawing" xmlns:w10="urn:schemas-microsoft-com:office:word" xmlns:w="http://schemas.openxmlformats.org/wordprocessingml/2006/main" xmlns:w14="http://schemas.microsoft.com/office/word/2010/wordml" xmlns:w15="http://schemas.microsoft.com/office/word/2012/wordml" xmlns:wpg="http://schemas.microsoft.com/office/word/2010/wordprocessingGroup" xmlns:wpi="http://schemas.microsoft.com/office/word/2010/wordprocessingInk" xmlns:wne="http://schemas.microsoft.com/office/word/2006/wordml" xmlns:wps="http://schemas.microsoft.com/office/word/2010/wordprocessingShape" mc:Ignorable="w14 w15 wp14">
-  <w:abstractNum w:abstractNumId="0">
+<w:numbering xmlns:wpc="http://schemas.microsoft.com/office/word/2010/wordprocessingCanvas" xmlns:cx="http://schemas.microsoft.com/office/drawing/2014/chartex" xmlns:cx1="http://schemas.microsoft.com/office/drawing/2015/9/8/chartex" xmlns:mc="http://schemas.openxmlformats.org/markup-compatibility/2006" xmlns:o="urn:schemas-microsoft-com:office:office" xmlns:r="http://schemas.openxmlformats.org/officeDocument/2006/relationships" xmlns:m="http://schemas.openxmlformats.org/officeDocument/2006/math" xmlns:v="urn:schemas-microsoft-com:vml" xmlns:wp14="http://schemas.microsoft.com/office/word/2010/wordprocessingDrawing" xmlns:wp="http://schemas.openxmlformats.org/drawingml/2006/wordprocessingDrawing" xmlns:w10="urn:schemas-microsoft-com:office:word" xmlns:w="http://schemas.openxmlformats.org/wordprocessingml/2006/main" xmlns:w14="http://schemas.microsoft.com/office/word/2010/wordml" xmlns:w15="http://schemas.microsoft.com/office/word/2012/wordml" xmlns:w16se="http://schemas.microsoft.com/office/word/2015/wordml/symex" xmlns:wpg="http://schemas.microsoft.com/office/word/2010/wordprocessingGroup" xmlns:wpi="http://schemas.microsoft.com/office/word/2010/wordprocessingInk" xmlns:wne="http://schemas.microsoft.com/office/word/2006/wordml" xmlns:wps="http://schemas.microsoft.com/office/word/2010/wordprocessingShape" mc:Ignorable="w14 w15 w16se wp14">
+  <w:abstractNum w:abstractNumId="0" w15:restartNumberingAfterBreak="0">
     <w:nsid w:val="FFFFFFFB"/>
     <w:multiLevelType w:val="multilevel"/>
     <w:tmpl w:val="D8BC5BE2"/>
@@ -6915,7 +5842,7 @@
       <w:lvlJc w:val="left"/>
     </w:lvl>
   </w:abstractNum>
-  <w:abstractNum w:abstractNumId="1">
+  <w:abstractNum w:abstractNumId="1" w15:restartNumberingAfterBreak="0">
     <w:nsid w:val="062E354F"/>
     <w:multiLevelType w:val="hybridMultilevel"/>
     <w:tmpl w:val="BB50A362"/>
@@ -7001,7 +5928,7 @@
       </w:pPr>
     </w:lvl>
   </w:abstractNum>
-  <w:abstractNum w:abstractNumId="2">
+  <w:abstractNum w:abstractNumId="2" w15:restartNumberingAfterBreak="0">
     <w:nsid w:val="38F41CD2"/>
     <w:multiLevelType w:val="hybridMultilevel"/>
     <w:tmpl w:val="CDA4B66A"/>
@@ -7114,7 +6041,7 @@
       </w:rPr>
     </w:lvl>
   </w:abstractNum>
-  <w:abstractNum w:abstractNumId="3">
+  <w:abstractNum w:abstractNumId="3" w15:restartNumberingAfterBreak="0">
     <w:nsid w:val="7D6150C3"/>
     <w:multiLevelType w:val="hybridMultilevel"/>
     <w:tmpl w:val="1B72665C"/>
@@ -7225,7 +6152,7 @@
 </file>
 
 <file path=word/styles.xml><?xml version="1.0" encoding="utf-8"?>
-<w:styles xmlns:mc="http://schemas.openxmlformats.org/markup-compatibility/2006" xmlns:r="http://schemas.openxmlformats.org/officeDocument/2006/relationships" xmlns:w="http://schemas.openxmlformats.org/wordprocessingml/2006/main" xmlns:w14="http://schemas.microsoft.com/office/word/2010/wordml" xmlns:w15="http://schemas.microsoft.com/office/word/2012/wordml" mc:Ignorable="w14 w15">
+<w:styles xmlns:mc="http://schemas.openxmlformats.org/markup-compatibility/2006" xmlns:r="http://schemas.openxmlformats.org/officeDocument/2006/relationships" xmlns:w="http://schemas.openxmlformats.org/wordprocessingml/2006/main" xmlns:w14="http://schemas.microsoft.com/office/word/2010/wordml" xmlns:w15="http://schemas.microsoft.com/office/word/2012/wordml" xmlns:w16se="http://schemas.microsoft.com/office/word/2015/wordml/symex" mc:Ignorable="w14 w15 w16se">
   <w:docDefaults>
     <w:rPrDefault>
       <w:rPr>
@@ -8180,7 +7107,6 @@
     <w:basedOn w:val="TableNormal"/>
     <w:rsid w:val="00F2606E"/>
     <w:tblPr>
-      <w:tblInd w:w="0" w:type="dxa"/>
       <w:tblBorders>
         <w:top w:val="single" w:sz="4" w:space="0" w:color="auto"/>
         <w:left w:val="single" w:sz="4" w:space="0" w:color="auto"/>
@@ -8189,12 +7115,6 @@
         <w:insideH w:val="single" w:sz="4" w:space="0" w:color="auto"/>
         <w:insideV w:val="single" w:sz="4" w:space="0" w:color="auto"/>
       </w:tblBorders>
-      <w:tblCellMar>
-        <w:top w:w="0" w:type="dxa"/>
-        <w:left w:w="108" w:type="dxa"/>
-        <w:bottom w:w="0" w:type="dxa"/>
-        <w:right w:w="108" w:type="dxa"/>
-      </w:tblCellMar>
     </w:tblPr>
   </w:style>
   <w:style w:type="table" w:customStyle="1" w:styleId="PlainTable31">
@@ -8205,13 +7125,6 @@
     <w:tblPr>
       <w:tblStyleRowBandSize w:val="1"/>
       <w:tblStyleColBandSize w:val="1"/>
-      <w:tblInd w:w="0" w:type="dxa"/>
-      <w:tblCellMar>
-        <w:top w:w="0" w:type="dxa"/>
-        <w:left w:w="108" w:type="dxa"/>
-        <w:bottom w:w="0" w:type="dxa"/>
-        <w:right w:w="108" w:type="dxa"/>
-      </w:tblCellMar>
     </w:tblPr>
     <w:tblStylePr w:type="firstRow">
       <w:rPr>
@@ -8302,7 +7215,6 @@
     <w:tblPr>
       <w:tblStyleRowBandSize w:val="1"/>
       <w:tblStyleColBandSize w:val="1"/>
-      <w:tblInd w:w="0" w:type="dxa"/>
       <w:tblBorders>
         <w:top w:val="single" w:sz="4" w:space="0" w:color="999999" w:themeColor="text1" w:themeTint="66"/>
         <w:left w:val="single" w:sz="4" w:space="0" w:color="999999" w:themeColor="text1" w:themeTint="66"/>
@@ -8311,12 +7223,6 @@
         <w:insideH w:val="single" w:sz="4" w:space="0" w:color="999999" w:themeColor="text1" w:themeTint="66"/>
         <w:insideV w:val="single" w:sz="4" w:space="0" w:color="999999" w:themeColor="text1" w:themeTint="66"/>
       </w:tblBorders>
-      <w:tblCellMar>
-        <w:top w:w="0" w:type="dxa"/>
-        <w:left w:w="108" w:type="dxa"/>
-        <w:bottom w:w="0" w:type="dxa"/>
-        <w:right w:w="108" w:type="dxa"/>
-      </w:tblCellMar>
     </w:tblPr>
     <w:tblStylePr w:type="firstRow">
       <w:rPr>

</xml_diff>